<commit_message>
protocol correction in messages trames
</commit_message>
<xml_diff>
--- a/Structure du protocole - Groupe 8.docx
+++ b/Structure du protocole - Groupe 8.docx
@@ -168,8 +168,16 @@
               <w:rPr>
                 <w:lang w:val="fr-FR"/>
               </w:rPr>
-              <w:t>ad Kacimi</w:t>
-            </w:r>
+              <w:t xml:space="preserve">ad </w:t>
+            </w:r>
+            <w:proofErr w:type="spellStart"/>
+            <w:r>
+              <w:rPr>
+                <w:lang w:val="fr-FR"/>
+              </w:rPr>
+              <w:t>Kacimi</w:t>
+            </w:r>
+            <w:proofErr w:type="spellEnd"/>
           </w:p>
         </w:tc>
         <w:tc>
@@ -204,8 +212,16 @@
               <w:rPr>
                 <w:lang w:val="fr-FR"/>
               </w:rPr>
-              <w:t>C++ / Qt</w:t>
-            </w:r>
+              <w:t xml:space="preserve">C++ / </w:t>
+            </w:r>
+            <w:proofErr w:type="spellStart"/>
+            <w:r>
+              <w:rPr>
+                <w:lang w:val="fr-FR"/>
+              </w:rPr>
+              <w:t>Qt</w:t>
+            </w:r>
+            <w:proofErr w:type="spellEnd"/>
           </w:p>
         </w:tc>
       </w:tr>
@@ -283,8 +299,16 @@
               <w:rPr>
                 <w:lang w:val="fr-FR"/>
               </w:rPr>
-              <w:t>C++ / Qt</w:t>
-            </w:r>
+              <w:t xml:space="preserve">C++ / </w:t>
+            </w:r>
+            <w:proofErr w:type="spellStart"/>
+            <w:r>
+              <w:rPr>
+                <w:lang w:val="fr-FR"/>
+              </w:rPr>
+              <w:t>Qt</w:t>
+            </w:r>
+            <w:proofErr w:type="spellEnd"/>
           </w:p>
         </w:tc>
       </w:tr>
@@ -326,8 +350,16 @@
               <w:rPr>
                 <w:lang w:val="fr-FR"/>
               </w:rPr>
-              <w:t>Georges Olivarès</w:t>
-            </w:r>
+              <w:t xml:space="preserve">Georges </w:t>
+            </w:r>
+            <w:proofErr w:type="spellStart"/>
+            <w:r>
+              <w:rPr>
+                <w:lang w:val="fr-FR"/>
+              </w:rPr>
+              <w:t>Olivarès</w:t>
+            </w:r>
+            <w:proofErr w:type="spellEnd"/>
           </w:p>
         </w:tc>
         <w:tc>
@@ -441,7 +473,21 @@
               <w:rPr>
                 <w:lang w:val="fr-FR"/>
               </w:rPr>
-              <w:t xml:space="preserve">Java 7 / JavaFX 2.2 </w:t>
+              <w:t xml:space="preserve">Java 7 / </w:t>
+            </w:r>
+            <w:proofErr w:type="spellStart"/>
+            <w:r>
+              <w:rPr>
+                <w:lang w:val="fr-FR"/>
+              </w:rPr>
+              <w:t>JavaFX</w:t>
+            </w:r>
+            <w:proofErr w:type="spellEnd"/>
+            <w:r>
+              <w:rPr>
+                <w:lang w:val="fr-FR"/>
+              </w:rPr>
+              <w:t xml:space="preserve"> 2.2 </w:t>
             </w:r>
           </w:p>
         </w:tc>
@@ -722,12 +768,37 @@
           <w:lang w:val="fr-FR"/>
         </w:rPr>
       </w:pPr>
+      <w:proofErr w:type="spellStart"/>
       <w:r>
         <w:rPr>
           <w:sz w:val="20"/>
           <w:lang w:val="fr-FR"/>
         </w:rPr>
-        <w:t>Big Endian, poids fort envoyé en premier.</w:t>
+        <w:t>Big</w:t>
+      </w:r>
+      <w:proofErr w:type="spellEnd"/>
+      <w:r>
+        <w:rPr>
+          <w:sz w:val="20"/>
+          <w:lang w:val="fr-FR"/>
+        </w:rPr>
+        <w:t xml:space="preserve"> </w:t>
+      </w:r>
+      <w:proofErr w:type="spellStart"/>
+      <w:r>
+        <w:rPr>
+          <w:sz w:val="20"/>
+          <w:lang w:val="fr-FR"/>
+        </w:rPr>
+        <w:t>Endian</w:t>
+      </w:r>
+      <w:proofErr w:type="spellEnd"/>
+      <w:r>
+        <w:rPr>
+          <w:sz w:val="20"/>
+          <w:lang w:val="fr-FR"/>
+        </w:rPr>
+        <w:t>, poids fort envoyé en premier.</w:t>
       </w:r>
     </w:p>
     <w:p>
@@ -776,6 +847,7 @@
           <w:lang w:val="fr-FR"/>
         </w:rPr>
       </w:pPr>
+      <w:proofErr w:type="spellStart"/>
       <w:r>
         <w:rPr>
           <w:sz w:val="20"/>
@@ -791,8 +863,9 @@
           <w:shd w:val="clear" w:color="auto" w:fill="FFFFFF"/>
           <w:lang w:val="fr-FR"/>
         </w:rPr>
-        <w:t>ig E</w:t>
-      </w:r>
+        <w:t>ig</w:t>
+      </w:r>
+      <w:proofErr w:type="spellEnd"/>
       <w:r>
         <w:rPr>
           <w:rFonts w:cs="Arial"/>
@@ -801,8 +874,30 @@
           <w:shd w:val="clear" w:color="auto" w:fill="FFFFFF"/>
           <w:lang w:val="fr-FR"/>
         </w:rPr>
+        <w:t xml:space="preserve"> </w:t>
+      </w:r>
+      <w:proofErr w:type="spellStart"/>
+      <w:r>
+        <w:rPr>
+          <w:rFonts w:cs="Arial"/>
+          <w:color w:val="000000"/>
+          <w:sz w:val="20"/>
+          <w:shd w:val="clear" w:color="auto" w:fill="FFFFFF"/>
+          <w:lang w:val="fr-FR"/>
+        </w:rPr>
+        <w:t>E</w:t>
+      </w:r>
+      <w:r>
+        <w:rPr>
+          <w:rFonts w:cs="Arial"/>
+          <w:color w:val="000000"/>
+          <w:sz w:val="20"/>
+          <w:shd w:val="clear" w:color="auto" w:fill="FFFFFF"/>
+          <w:lang w:val="fr-FR"/>
+        </w:rPr>
         <w:t>ndian</w:t>
       </w:r>
+      <w:proofErr w:type="spellEnd"/>
       <w:r>
         <w:rPr>
           <w:rFonts w:cs="Arial"/>
@@ -1482,12 +1577,14 @@
                 <w:b/>
               </w:rPr>
             </w:pPr>
+            <w:proofErr w:type="spellStart"/>
             <w:r>
               <w:rPr>
                 <w:b/>
               </w:rPr>
               <w:t>Donnée</w:t>
             </w:r>
+            <w:proofErr w:type="spellEnd"/>
           </w:p>
         </w:tc>
         <w:tc>
@@ -1502,12 +1599,14 @@
                 <w:b/>
               </w:rPr>
             </w:pPr>
+            <w:proofErr w:type="spellStart"/>
             <w:r>
               <w:rPr>
                 <w:b/>
               </w:rPr>
               <w:t>Taille</w:t>
             </w:r>
+            <w:proofErr w:type="spellEnd"/>
           </w:p>
           <w:p>
             <w:pPr>
@@ -1536,12 +1635,14 @@
                 <w:b/>
               </w:rPr>
             </w:pPr>
+            <w:proofErr w:type="spellStart"/>
             <w:r>
               <w:rPr>
                 <w:b/>
               </w:rPr>
               <w:t>Discriminant</w:t>
             </w:r>
+            <w:proofErr w:type="spellEnd"/>
           </w:p>
         </w:tc>
         <w:tc>
@@ -1556,12 +1657,14 @@
                 <w:b/>
               </w:rPr>
             </w:pPr>
+            <w:proofErr w:type="spellStart"/>
             <w:r>
               <w:rPr>
                 <w:b/>
               </w:rPr>
               <w:t>Identifiant</w:t>
             </w:r>
+            <w:proofErr w:type="spellEnd"/>
           </w:p>
         </w:tc>
         <w:tc>
@@ -1580,8 +1683,16 @@
               <w:rPr>
                 <w:b/>
               </w:rPr>
-              <w:t>Mot de passe</w:t>
-            </w:r>
+              <w:t xml:space="preserve">Mot de </w:t>
+            </w:r>
+            <w:proofErr w:type="spellStart"/>
+            <w:r>
+              <w:rPr>
+                <w:b/>
+              </w:rPr>
+              <w:t>passe</w:t>
+            </w:r>
+            <w:proofErr w:type="spellEnd"/>
           </w:p>
         </w:tc>
       </w:tr>
@@ -1642,12 +1753,14 @@
                 <w:b/>
               </w:rPr>
             </w:pPr>
+            <w:proofErr w:type="spellStart"/>
             <w:r>
               <w:rPr>
                 <w:b/>
               </w:rPr>
               <w:t>taille</w:t>
             </w:r>
+            <w:proofErr w:type="spellEnd"/>
           </w:p>
         </w:tc>
         <w:tc>
@@ -1661,12 +1774,14 @@
                 <w:b/>
               </w:rPr>
             </w:pPr>
+            <w:proofErr w:type="spellStart"/>
             <w:r>
               <w:rPr>
                 <w:b/>
               </w:rPr>
               <w:t>chaîne</w:t>
             </w:r>
+            <w:proofErr w:type="spellEnd"/>
           </w:p>
         </w:tc>
         <w:tc>
@@ -1680,12 +1795,14 @@
                 <w:b/>
               </w:rPr>
             </w:pPr>
+            <w:proofErr w:type="spellStart"/>
             <w:r>
               <w:rPr>
                 <w:b/>
               </w:rPr>
               <w:t>taille</w:t>
             </w:r>
+            <w:proofErr w:type="spellEnd"/>
           </w:p>
         </w:tc>
         <w:tc>
@@ -1699,12 +1816,14 @@
                 <w:b/>
               </w:rPr>
             </w:pPr>
+            <w:proofErr w:type="spellStart"/>
             <w:r>
               <w:rPr>
                 <w:b/>
               </w:rPr>
               <w:t>chaîne</w:t>
             </w:r>
+            <w:proofErr w:type="spellEnd"/>
           </w:p>
         </w:tc>
       </w:tr>
@@ -1723,12 +1842,14 @@
                 <w:b/>
               </w:rPr>
             </w:pPr>
+            <w:proofErr w:type="spellStart"/>
             <w:r>
               <w:rPr>
                 <w:b/>
               </w:rPr>
               <w:t>Taille</w:t>
             </w:r>
+            <w:proofErr w:type="spellEnd"/>
           </w:p>
         </w:tc>
         <w:tc>
@@ -1854,12 +1975,14 @@
                 <w:b/>
               </w:rPr>
             </w:pPr>
+            <w:proofErr w:type="spellStart"/>
             <w:r>
               <w:rPr>
                 <w:b/>
               </w:rPr>
               <w:t>Donnée</w:t>
             </w:r>
+            <w:proofErr w:type="spellEnd"/>
           </w:p>
         </w:tc>
         <w:tc>
@@ -1874,12 +1997,14 @@
                 <w:b/>
               </w:rPr>
             </w:pPr>
+            <w:proofErr w:type="spellStart"/>
             <w:r>
               <w:rPr>
                 <w:b/>
               </w:rPr>
               <w:t>Taille</w:t>
             </w:r>
+            <w:proofErr w:type="spellEnd"/>
           </w:p>
           <w:p>
             <w:pPr>
@@ -1908,12 +2033,14 @@
                 <w:b/>
               </w:rPr>
             </w:pPr>
+            <w:proofErr w:type="spellStart"/>
             <w:r>
               <w:rPr>
                 <w:b/>
               </w:rPr>
               <w:t>Discriminant</w:t>
             </w:r>
+            <w:proofErr w:type="spellEnd"/>
           </w:p>
         </w:tc>
         <w:tc>
@@ -1994,12 +2121,14 @@
                 <w:b/>
               </w:rPr>
             </w:pPr>
+            <w:proofErr w:type="spellStart"/>
             <w:r>
               <w:rPr>
                 <w:b/>
               </w:rPr>
               <w:t>taille</w:t>
             </w:r>
+            <w:proofErr w:type="spellEnd"/>
           </w:p>
         </w:tc>
         <w:tc>
@@ -2013,12 +2142,14 @@
                 <w:b/>
               </w:rPr>
             </w:pPr>
+            <w:proofErr w:type="spellStart"/>
             <w:r>
               <w:rPr>
                 <w:b/>
               </w:rPr>
               <w:t>chaîne</w:t>
             </w:r>
+            <w:proofErr w:type="spellEnd"/>
           </w:p>
         </w:tc>
       </w:tr>
@@ -2037,12 +2168,14 @@
                 <w:b/>
               </w:rPr>
             </w:pPr>
+            <w:proofErr w:type="spellStart"/>
             <w:r>
               <w:rPr>
                 <w:b/>
               </w:rPr>
               <w:t>Taille</w:t>
             </w:r>
+            <w:proofErr w:type="spellEnd"/>
           </w:p>
         </w:tc>
         <w:tc>
@@ -2159,12 +2292,14 @@
                 <w:b/>
               </w:rPr>
             </w:pPr>
+            <w:proofErr w:type="spellStart"/>
             <w:r>
               <w:rPr>
                 <w:b/>
               </w:rPr>
               <w:t>Donnée</w:t>
             </w:r>
+            <w:proofErr w:type="spellEnd"/>
           </w:p>
         </w:tc>
         <w:tc>
@@ -2179,12 +2314,14 @@
                 <w:b/>
               </w:rPr>
             </w:pPr>
+            <w:proofErr w:type="spellStart"/>
             <w:r>
               <w:rPr>
                 <w:b/>
               </w:rPr>
               <w:t>Taille</w:t>
             </w:r>
+            <w:proofErr w:type="spellEnd"/>
           </w:p>
           <w:p>
             <w:pPr>
@@ -2213,12 +2350,14 @@
                 <w:b/>
               </w:rPr>
             </w:pPr>
+            <w:proofErr w:type="spellStart"/>
             <w:r>
               <w:rPr>
                 <w:b/>
               </w:rPr>
               <w:t>Discriminant</w:t>
             </w:r>
+            <w:proofErr w:type="spellEnd"/>
           </w:p>
         </w:tc>
         <w:tc>
@@ -2257,13 +2396,22 @@
               <w:rPr>
                 <w:b/>
               </w:rPr>
-              <w:t>Nom du personnage</w:t>
-            </w:r>
+              <w:t xml:space="preserve">Nom du </w:t>
+            </w:r>
+            <w:proofErr w:type="spellStart"/>
+            <w:r>
+              <w:rPr>
+                <w:b/>
+              </w:rPr>
+              <w:t>personnage</w:t>
+            </w:r>
+            <w:proofErr w:type="spellEnd"/>
           </w:p>
         </w:tc>
         <w:tc>
           <w:tcPr>
             <w:tcW w:w="1590" w:type="dxa"/>
+            <w:shd w:val="clear" w:color="auto" w:fill="808080" w:themeFill="background1" w:themeFillShade="80"/>
           </w:tcPr>
           <w:p>
             <w:pPr>
@@ -2338,12 +2486,14 @@
                 <w:b/>
               </w:rPr>
             </w:pPr>
+            <w:proofErr w:type="spellStart"/>
             <w:r>
               <w:rPr>
                 <w:b/>
               </w:rPr>
               <w:t>taille</w:t>
             </w:r>
+            <w:proofErr w:type="spellEnd"/>
           </w:p>
         </w:tc>
         <w:tc>
@@ -2357,12 +2507,14 @@
                 <w:b/>
               </w:rPr>
             </w:pPr>
+            <w:proofErr w:type="spellStart"/>
             <w:r>
               <w:rPr>
                 <w:b/>
               </w:rPr>
               <w:t>chaîne</w:t>
             </w:r>
+            <w:proofErr w:type="spellEnd"/>
           </w:p>
         </w:tc>
         <w:tc>
@@ -2376,12 +2528,14 @@
                 <w:b/>
               </w:rPr>
             </w:pPr>
+            <w:proofErr w:type="spellStart"/>
             <w:r>
               <w:rPr>
                 <w:b/>
               </w:rPr>
               <w:t>taille</w:t>
             </w:r>
+            <w:proofErr w:type="spellEnd"/>
           </w:p>
         </w:tc>
         <w:tc>
@@ -2395,30 +2549,41 @@
                 <w:b/>
               </w:rPr>
             </w:pPr>
+            <w:proofErr w:type="spellStart"/>
             <w:r>
               <w:rPr>
                 <w:b/>
               </w:rPr>
               <w:t>chaîne</w:t>
             </w:r>
+            <w:proofErr w:type="spellEnd"/>
           </w:p>
         </w:tc>
         <w:tc>
           <w:tcPr>
             <w:tcW w:w="1590" w:type="dxa"/>
-          </w:tcPr>
-          <w:p>
-            <w:pPr>
-              <w:jc w:val="center"/>
-              <w:rPr>
-                <w:b/>
-              </w:rPr>
-            </w:pPr>
-            <w:r>
-              <w:rPr>
-                <w:b/>
-              </w:rPr>
-              <w:t>entier long</w:t>
+            <w:shd w:val="clear" w:color="auto" w:fill="808080" w:themeFill="background1" w:themeFillShade="80"/>
+          </w:tcPr>
+          <w:p>
+            <w:pPr>
+              <w:jc w:val="center"/>
+              <w:rPr>
+                <w:b/>
+              </w:rPr>
+            </w:pPr>
+            <w:proofErr w:type="spellStart"/>
+            <w:r>
+              <w:rPr>
+                <w:b/>
+              </w:rPr>
+              <w:t>entier</w:t>
+            </w:r>
+            <w:proofErr w:type="spellEnd"/>
+            <w:r>
+              <w:rPr>
+                <w:b/>
+              </w:rPr>
+              <w:t xml:space="preserve"> long</w:t>
             </w:r>
           </w:p>
         </w:tc>
@@ -2438,12 +2603,14 @@
                 <w:b/>
               </w:rPr>
             </w:pPr>
+            <w:proofErr w:type="spellStart"/>
             <w:r>
               <w:rPr>
                 <w:b/>
               </w:rPr>
               <w:t>Taille</w:t>
             </w:r>
+            <w:proofErr w:type="spellEnd"/>
           </w:p>
         </w:tc>
         <w:tc>
@@ -2527,6 +2694,7 @@
         <w:tc>
           <w:tcPr>
             <w:tcW w:w="1590" w:type="dxa"/>
+            <w:shd w:val="clear" w:color="auto" w:fill="808080" w:themeFill="background1" w:themeFillShade="80"/>
           </w:tcPr>
           <w:p>
             <w:pPr>
@@ -2585,12 +2753,14 @@
                 <w:b/>
               </w:rPr>
             </w:pPr>
+            <w:proofErr w:type="spellStart"/>
             <w:r>
               <w:rPr>
                 <w:b/>
               </w:rPr>
               <w:t>Donnée</w:t>
             </w:r>
+            <w:proofErr w:type="spellEnd"/>
           </w:p>
         </w:tc>
         <w:tc>
@@ -2605,12 +2775,14 @@
                 <w:b/>
               </w:rPr>
             </w:pPr>
+            <w:proofErr w:type="spellStart"/>
             <w:r>
               <w:rPr>
                 <w:b/>
               </w:rPr>
               <w:t>Taille</w:t>
             </w:r>
+            <w:proofErr w:type="spellEnd"/>
           </w:p>
           <w:p>
             <w:pPr>
@@ -2639,12 +2811,14 @@
                 <w:b/>
               </w:rPr>
             </w:pPr>
+            <w:proofErr w:type="spellStart"/>
             <w:r>
               <w:rPr>
                 <w:b/>
               </w:rPr>
               <w:t>Discriminant</w:t>
             </w:r>
+            <w:proofErr w:type="spellEnd"/>
           </w:p>
         </w:tc>
         <w:tc>
@@ -2690,6 +2864,7 @@
         <w:tc>
           <w:tcPr>
             <w:tcW w:w="1596" w:type="dxa"/>
+            <w:shd w:val="clear" w:color="auto" w:fill="808080" w:themeFill="background1" w:themeFillShade="80"/>
           </w:tcPr>
           <w:p>
             <w:pPr>
@@ -2764,12 +2939,14 @@
                 <w:b/>
               </w:rPr>
             </w:pPr>
+            <w:proofErr w:type="spellStart"/>
             <w:r>
               <w:rPr>
                 <w:b/>
               </w:rPr>
               <w:t>taille</w:t>
             </w:r>
+            <w:proofErr w:type="spellEnd"/>
           </w:p>
         </w:tc>
         <w:tc>
@@ -2783,12 +2960,14 @@
                 <w:b/>
               </w:rPr>
             </w:pPr>
+            <w:proofErr w:type="spellStart"/>
             <w:r>
               <w:rPr>
                 <w:b/>
               </w:rPr>
               <w:t>chaîne</w:t>
             </w:r>
+            <w:proofErr w:type="spellEnd"/>
           </w:p>
         </w:tc>
         <w:tc>
@@ -2802,12 +2981,14 @@
                 <w:b/>
               </w:rPr>
             </w:pPr>
+            <w:proofErr w:type="spellStart"/>
             <w:r>
               <w:rPr>
                 <w:b/>
               </w:rPr>
               <w:t>taille</w:t>
             </w:r>
+            <w:proofErr w:type="spellEnd"/>
           </w:p>
         </w:tc>
         <w:tc>
@@ -2821,30 +3002,41 @@
                 <w:b/>
               </w:rPr>
             </w:pPr>
+            <w:proofErr w:type="spellStart"/>
             <w:r>
               <w:rPr>
                 <w:b/>
               </w:rPr>
               <w:t>chaîne</w:t>
             </w:r>
+            <w:proofErr w:type="spellEnd"/>
           </w:p>
         </w:tc>
         <w:tc>
           <w:tcPr>
             <w:tcW w:w="1596" w:type="dxa"/>
-          </w:tcPr>
-          <w:p>
-            <w:pPr>
-              <w:jc w:val="center"/>
-              <w:rPr>
-                <w:b/>
-              </w:rPr>
-            </w:pPr>
-            <w:r>
-              <w:rPr>
-                <w:b/>
-              </w:rPr>
-              <w:t>Entier long</w:t>
+            <w:shd w:val="clear" w:color="auto" w:fill="808080" w:themeFill="background1" w:themeFillShade="80"/>
+          </w:tcPr>
+          <w:p>
+            <w:pPr>
+              <w:jc w:val="center"/>
+              <w:rPr>
+                <w:b/>
+              </w:rPr>
+            </w:pPr>
+            <w:proofErr w:type="spellStart"/>
+            <w:r>
+              <w:rPr>
+                <w:b/>
+              </w:rPr>
+              <w:t>Entier</w:t>
+            </w:r>
+            <w:proofErr w:type="spellEnd"/>
+            <w:r>
+              <w:rPr>
+                <w:b/>
+              </w:rPr>
+              <w:t xml:space="preserve"> long</w:t>
             </w:r>
           </w:p>
         </w:tc>
@@ -2864,12 +3056,14 @@
                 <w:b/>
               </w:rPr>
             </w:pPr>
+            <w:proofErr w:type="spellStart"/>
             <w:r>
               <w:rPr>
                 <w:b/>
               </w:rPr>
               <w:t>Taille</w:t>
             </w:r>
+            <w:proofErr w:type="spellEnd"/>
           </w:p>
         </w:tc>
         <w:tc>
@@ -2953,6 +3147,7 @@
         <w:tc>
           <w:tcPr>
             <w:tcW w:w="1596" w:type="dxa"/>
+            <w:shd w:val="clear" w:color="auto" w:fill="808080" w:themeFill="background1" w:themeFillShade="80"/>
           </w:tcPr>
           <w:p>
             <w:pPr>
@@ -3008,12 +3203,14 @@
                 <w:b/>
               </w:rPr>
             </w:pPr>
+            <w:proofErr w:type="spellStart"/>
             <w:r>
               <w:rPr>
                 <w:b/>
               </w:rPr>
               <w:t>Donnée</w:t>
             </w:r>
+            <w:proofErr w:type="spellEnd"/>
           </w:p>
         </w:tc>
         <w:tc>
@@ -3028,12 +3225,14 @@
                 <w:b/>
               </w:rPr>
             </w:pPr>
+            <w:proofErr w:type="spellStart"/>
             <w:r>
               <w:rPr>
                 <w:b/>
               </w:rPr>
               <w:t>Taille</w:t>
             </w:r>
+            <w:proofErr w:type="spellEnd"/>
           </w:p>
           <w:p>
             <w:pPr>
@@ -3062,12 +3261,14 @@
                 <w:b/>
               </w:rPr>
             </w:pPr>
+            <w:proofErr w:type="spellStart"/>
             <w:r>
               <w:rPr>
                 <w:b/>
               </w:rPr>
               <w:t>Discriminant</w:t>
             </w:r>
+            <w:proofErr w:type="spellEnd"/>
           </w:p>
         </w:tc>
         <w:tc>
@@ -3148,12 +3349,14 @@
                 <w:b/>
               </w:rPr>
             </w:pPr>
+            <w:proofErr w:type="spellStart"/>
             <w:r>
               <w:rPr>
                 <w:b/>
               </w:rPr>
               <w:t>taille</w:t>
             </w:r>
+            <w:proofErr w:type="spellEnd"/>
           </w:p>
         </w:tc>
         <w:tc>
@@ -3167,12 +3370,14 @@
                 <w:b/>
               </w:rPr>
             </w:pPr>
+            <w:proofErr w:type="spellStart"/>
             <w:r>
               <w:rPr>
                 <w:b/>
               </w:rPr>
               <w:t>chaîne</w:t>
             </w:r>
+            <w:proofErr w:type="spellEnd"/>
           </w:p>
         </w:tc>
       </w:tr>
@@ -3191,12 +3396,14 @@
                 <w:b/>
               </w:rPr>
             </w:pPr>
+            <w:proofErr w:type="spellStart"/>
             <w:r>
               <w:rPr>
                 <w:b/>
               </w:rPr>
               <w:t>Taille</w:t>
             </w:r>
+            <w:proofErr w:type="spellEnd"/>
           </w:p>
         </w:tc>
         <w:tc>
@@ -3304,12 +3511,14 @@
                 <w:b/>
               </w:rPr>
             </w:pPr>
+            <w:proofErr w:type="spellStart"/>
             <w:r>
               <w:rPr>
                 <w:b/>
               </w:rPr>
               <w:t>Donnée</w:t>
             </w:r>
+            <w:proofErr w:type="spellEnd"/>
           </w:p>
         </w:tc>
         <w:tc>
@@ -3324,12 +3533,14 @@
                 <w:b/>
               </w:rPr>
             </w:pPr>
+            <w:proofErr w:type="spellStart"/>
             <w:r>
               <w:rPr>
                 <w:b/>
               </w:rPr>
               <w:t>Taille</w:t>
             </w:r>
+            <w:proofErr w:type="spellEnd"/>
           </w:p>
           <w:p>
             <w:pPr>
@@ -3358,12 +3569,14 @@
                 <w:b/>
               </w:rPr>
             </w:pPr>
+            <w:proofErr w:type="spellStart"/>
             <w:r>
               <w:rPr>
                 <w:b/>
               </w:rPr>
               <w:t>Discriminant</w:t>
             </w:r>
+            <w:proofErr w:type="spellEnd"/>
           </w:p>
         </w:tc>
         <w:tc>
@@ -3444,12 +3657,14 @@
                 <w:b/>
               </w:rPr>
             </w:pPr>
+            <w:proofErr w:type="spellStart"/>
             <w:r>
               <w:rPr>
                 <w:b/>
               </w:rPr>
               <w:t>taille</w:t>
             </w:r>
+            <w:proofErr w:type="spellEnd"/>
           </w:p>
         </w:tc>
         <w:tc>
@@ -3463,12 +3678,14 @@
                 <w:b/>
               </w:rPr>
             </w:pPr>
+            <w:proofErr w:type="spellStart"/>
             <w:r>
               <w:rPr>
                 <w:b/>
               </w:rPr>
               <w:t>chaîne</w:t>
             </w:r>
+            <w:proofErr w:type="spellEnd"/>
           </w:p>
         </w:tc>
       </w:tr>
@@ -3487,12 +3704,14 @@
                 <w:b/>
               </w:rPr>
             </w:pPr>
+            <w:proofErr w:type="spellStart"/>
             <w:r>
               <w:rPr>
                 <w:b/>
               </w:rPr>
               <w:t>Taille</w:t>
             </w:r>
+            <w:proofErr w:type="spellEnd"/>
           </w:p>
         </w:tc>
         <w:tc>
@@ -3598,12 +3817,14 @@
                 <w:b/>
               </w:rPr>
             </w:pPr>
+            <w:proofErr w:type="spellStart"/>
             <w:r>
               <w:rPr>
                 <w:b/>
               </w:rPr>
               <w:t>Donnée</w:t>
             </w:r>
+            <w:proofErr w:type="spellEnd"/>
           </w:p>
         </w:tc>
         <w:tc>
@@ -3618,12 +3839,14 @@
                 <w:b/>
               </w:rPr>
             </w:pPr>
+            <w:proofErr w:type="spellStart"/>
             <w:r>
               <w:rPr>
                 <w:b/>
               </w:rPr>
               <w:t>Taille</w:t>
             </w:r>
+            <w:proofErr w:type="spellEnd"/>
           </w:p>
           <w:p>
             <w:pPr>
@@ -3652,12 +3875,14 @@
                 <w:b/>
               </w:rPr>
             </w:pPr>
+            <w:proofErr w:type="spellStart"/>
             <w:r>
               <w:rPr>
                 <w:b/>
               </w:rPr>
               <w:t>Discriminant</w:t>
             </w:r>
+            <w:proofErr w:type="spellEnd"/>
           </w:p>
         </w:tc>
         <w:tc>
@@ -3738,12 +3963,14 @@
                 <w:b/>
               </w:rPr>
             </w:pPr>
+            <w:proofErr w:type="spellStart"/>
             <w:r>
               <w:rPr>
                 <w:b/>
               </w:rPr>
               <w:t>taille</w:t>
             </w:r>
+            <w:proofErr w:type="spellEnd"/>
           </w:p>
         </w:tc>
         <w:tc>
@@ -3757,12 +3984,14 @@
                 <w:b/>
               </w:rPr>
             </w:pPr>
+            <w:proofErr w:type="spellStart"/>
             <w:r>
               <w:rPr>
                 <w:b/>
               </w:rPr>
               <w:t>chaîne</w:t>
             </w:r>
+            <w:proofErr w:type="spellEnd"/>
           </w:p>
         </w:tc>
       </w:tr>
@@ -3778,12 +4007,14 @@
             <w:pPr>
               <w:jc w:val="center"/>
             </w:pPr>
+            <w:proofErr w:type="spellStart"/>
             <w:r>
               <w:rPr>
                 <w:b/>
               </w:rPr>
               <w:t>Taille</w:t>
             </w:r>
+            <w:proofErr w:type="spellEnd"/>
           </w:p>
         </w:tc>
         <w:tc>
@@ -3907,12 +4138,14 @@
                 <w:b/>
               </w:rPr>
             </w:pPr>
+            <w:proofErr w:type="spellStart"/>
             <w:r>
               <w:rPr>
                 <w:b/>
               </w:rPr>
               <w:t>Donnée</w:t>
             </w:r>
+            <w:proofErr w:type="spellEnd"/>
           </w:p>
         </w:tc>
         <w:tc>
@@ -3927,12 +4160,14 @@
                 <w:b/>
               </w:rPr>
             </w:pPr>
+            <w:proofErr w:type="spellStart"/>
             <w:r>
               <w:rPr>
                 <w:b/>
               </w:rPr>
               <w:t>Taille</w:t>
             </w:r>
+            <w:proofErr w:type="spellEnd"/>
           </w:p>
           <w:p>
             <w:pPr>
@@ -3961,12 +4196,14 @@
                 <w:b/>
               </w:rPr>
             </w:pPr>
+            <w:proofErr w:type="spellStart"/>
             <w:r>
               <w:rPr>
                 <w:b/>
               </w:rPr>
               <w:t>Discriminant</w:t>
             </w:r>
+            <w:proofErr w:type="spellEnd"/>
           </w:p>
         </w:tc>
         <w:tc>
@@ -4047,12 +4284,14 @@
                 <w:b/>
               </w:rPr>
             </w:pPr>
+            <w:proofErr w:type="spellStart"/>
             <w:r>
               <w:rPr>
                 <w:b/>
               </w:rPr>
               <w:t>taille</w:t>
             </w:r>
+            <w:proofErr w:type="spellEnd"/>
           </w:p>
         </w:tc>
         <w:tc>
@@ -4066,12 +4305,14 @@
                 <w:b/>
               </w:rPr>
             </w:pPr>
+            <w:proofErr w:type="spellStart"/>
             <w:r>
               <w:rPr>
                 <w:b/>
               </w:rPr>
               <w:t>chaîne</w:t>
             </w:r>
+            <w:proofErr w:type="spellEnd"/>
           </w:p>
         </w:tc>
       </w:tr>
@@ -4090,12 +4331,14 @@
                 <w:b/>
               </w:rPr>
             </w:pPr>
+            <w:proofErr w:type="spellStart"/>
             <w:r>
               <w:rPr>
                 <w:b/>
               </w:rPr>
               <w:t>Taille</w:t>
             </w:r>
+            <w:proofErr w:type="spellEnd"/>
           </w:p>
         </w:tc>
         <w:tc>
@@ -4195,12 +4438,14 @@
                 <w:b/>
               </w:rPr>
             </w:pPr>
+            <w:proofErr w:type="spellStart"/>
             <w:r>
               <w:rPr>
                 <w:b/>
               </w:rPr>
               <w:t>Donnée</w:t>
             </w:r>
+            <w:proofErr w:type="spellEnd"/>
           </w:p>
         </w:tc>
         <w:tc>
@@ -4215,12 +4460,14 @@
                 <w:b/>
               </w:rPr>
             </w:pPr>
+            <w:proofErr w:type="spellStart"/>
             <w:r>
               <w:rPr>
                 <w:b/>
               </w:rPr>
               <w:t>Taille</w:t>
             </w:r>
+            <w:proofErr w:type="spellEnd"/>
           </w:p>
           <w:p>
             <w:pPr>
@@ -4249,12 +4496,14 @@
                 <w:b/>
               </w:rPr>
             </w:pPr>
+            <w:proofErr w:type="spellStart"/>
             <w:r>
               <w:rPr>
                 <w:b/>
               </w:rPr>
               <w:t>Discriminant</w:t>
             </w:r>
+            <w:proofErr w:type="spellEnd"/>
           </w:p>
         </w:tc>
         <w:tc>
@@ -4335,12 +4584,14 @@
                 <w:b/>
               </w:rPr>
             </w:pPr>
+            <w:proofErr w:type="spellStart"/>
             <w:r>
               <w:rPr>
                 <w:b/>
               </w:rPr>
               <w:t>taille</w:t>
             </w:r>
+            <w:proofErr w:type="spellEnd"/>
           </w:p>
         </w:tc>
         <w:tc>
@@ -4354,12 +4605,14 @@
                 <w:b/>
               </w:rPr>
             </w:pPr>
+            <w:proofErr w:type="spellStart"/>
             <w:r>
               <w:rPr>
                 <w:b/>
               </w:rPr>
               <w:t>chaîne</w:t>
             </w:r>
+            <w:proofErr w:type="spellEnd"/>
           </w:p>
         </w:tc>
       </w:tr>
@@ -4378,12 +4631,14 @@
                 <w:b/>
               </w:rPr>
             </w:pPr>
+            <w:proofErr w:type="spellStart"/>
             <w:r>
               <w:rPr>
                 <w:b/>
               </w:rPr>
               <w:t>Taille</w:t>
             </w:r>
+            <w:proofErr w:type="spellEnd"/>
           </w:p>
         </w:tc>
         <w:tc>
@@ -4483,12 +4738,14 @@
                 <w:b/>
               </w:rPr>
             </w:pPr>
+            <w:proofErr w:type="spellStart"/>
             <w:r>
               <w:rPr>
                 <w:b/>
               </w:rPr>
               <w:t>Donnée</w:t>
             </w:r>
+            <w:proofErr w:type="spellEnd"/>
           </w:p>
         </w:tc>
         <w:tc>
@@ -4503,12 +4760,14 @@
                 <w:b/>
               </w:rPr>
             </w:pPr>
+            <w:proofErr w:type="spellStart"/>
             <w:r>
               <w:rPr>
                 <w:b/>
               </w:rPr>
               <w:t>Taille</w:t>
             </w:r>
+            <w:proofErr w:type="spellEnd"/>
           </w:p>
           <w:p>
             <w:pPr>
@@ -4537,12 +4796,14 @@
                 <w:b/>
               </w:rPr>
             </w:pPr>
+            <w:proofErr w:type="spellStart"/>
             <w:r>
               <w:rPr>
                 <w:b/>
               </w:rPr>
               <w:t>Discriminant</w:t>
             </w:r>
+            <w:proofErr w:type="spellEnd"/>
           </w:p>
         </w:tc>
         <w:tc>
@@ -4623,12 +4884,14 @@
                 <w:b/>
               </w:rPr>
             </w:pPr>
+            <w:proofErr w:type="spellStart"/>
             <w:r>
               <w:rPr>
                 <w:b/>
               </w:rPr>
               <w:t>taille</w:t>
             </w:r>
+            <w:proofErr w:type="spellEnd"/>
           </w:p>
         </w:tc>
         <w:tc>
@@ -4642,12 +4905,14 @@
                 <w:b/>
               </w:rPr>
             </w:pPr>
+            <w:proofErr w:type="spellStart"/>
             <w:r>
               <w:rPr>
                 <w:b/>
               </w:rPr>
               <w:t>chaîne</w:t>
             </w:r>
+            <w:proofErr w:type="spellEnd"/>
           </w:p>
         </w:tc>
       </w:tr>
@@ -4666,12 +4931,14 @@
                 <w:b/>
               </w:rPr>
             </w:pPr>
+            <w:proofErr w:type="spellStart"/>
             <w:r>
               <w:rPr>
                 <w:b/>
               </w:rPr>
               <w:t>Taille</w:t>
             </w:r>
+            <w:proofErr w:type="spellEnd"/>
           </w:p>
         </w:tc>
         <w:tc>
@@ -4771,12 +5038,14 @@
                 <w:b/>
               </w:rPr>
             </w:pPr>
+            <w:proofErr w:type="spellStart"/>
             <w:r>
               <w:rPr>
                 <w:b/>
               </w:rPr>
               <w:t>Donnée</w:t>
             </w:r>
+            <w:proofErr w:type="spellEnd"/>
           </w:p>
         </w:tc>
         <w:tc>
@@ -4791,12 +5060,14 @@
                 <w:b/>
               </w:rPr>
             </w:pPr>
+            <w:proofErr w:type="spellStart"/>
             <w:r>
               <w:rPr>
                 <w:b/>
               </w:rPr>
               <w:t>Taille</w:t>
             </w:r>
+            <w:proofErr w:type="spellEnd"/>
           </w:p>
           <w:p>
             <w:pPr>
@@ -4825,12 +5096,14 @@
                 <w:b/>
               </w:rPr>
             </w:pPr>
+            <w:proofErr w:type="spellStart"/>
             <w:r>
               <w:rPr>
                 <w:b/>
               </w:rPr>
               <w:t>Discriminant</w:t>
             </w:r>
+            <w:proofErr w:type="spellEnd"/>
           </w:p>
         </w:tc>
         <w:tc>
@@ -4911,12 +5184,14 @@
                 <w:b/>
               </w:rPr>
             </w:pPr>
+            <w:proofErr w:type="spellStart"/>
             <w:r>
               <w:rPr>
                 <w:b/>
               </w:rPr>
               <w:t>taille</w:t>
             </w:r>
+            <w:proofErr w:type="spellEnd"/>
           </w:p>
         </w:tc>
         <w:tc>
@@ -4930,12 +5205,14 @@
                 <w:b/>
               </w:rPr>
             </w:pPr>
+            <w:proofErr w:type="spellStart"/>
             <w:r>
               <w:rPr>
                 <w:b/>
               </w:rPr>
               <w:t>chaîne</w:t>
             </w:r>
+            <w:proofErr w:type="spellEnd"/>
           </w:p>
         </w:tc>
       </w:tr>
@@ -4954,12 +5231,14 @@
                 <w:b/>
               </w:rPr>
             </w:pPr>
+            <w:proofErr w:type="spellStart"/>
             <w:r>
               <w:rPr>
                 <w:b/>
               </w:rPr>
               <w:t>Taille</w:t>
             </w:r>
+            <w:proofErr w:type="spellEnd"/>
           </w:p>
         </w:tc>
         <w:tc>
@@ -5066,12 +5345,14 @@
                 <w:b/>
               </w:rPr>
             </w:pPr>
+            <w:proofErr w:type="spellStart"/>
             <w:r>
               <w:rPr>
                 <w:b/>
               </w:rPr>
               <w:t>Donnée</w:t>
             </w:r>
+            <w:proofErr w:type="spellEnd"/>
           </w:p>
         </w:tc>
         <w:tc>
@@ -5086,12 +5367,14 @@
                 <w:b/>
               </w:rPr>
             </w:pPr>
+            <w:proofErr w:type="spellStart"/>
             <w:r>
               <w:rPr>
                 <w:b/>
               </w:rPr>
               <w:t>Taille</w:t>
             </w:r>
+            <w:proofErr w:type="spellEnd"/>
           </w:p>
           <w:p>
             <w:pPr>
@@ -5120,12 +5403,14 @@
                 <w:b/>
               </w:rPr>
             </w:pPr>
+            <w:proofErr w:type="spellStart"/>
             <w:r>
               <w:rPr>
                 <w:b/>
               </w:rPr>
               <w:t>Discriminant</w:t>
             </w:r>
+            <w:proofErr w:type="spellEnd"/>
           </w:p>
         </w:tc>
         <w:tc>
@@ -5143,8 +5428,16 @@
               <w:rPr>
                 <w:b/>
               </w:rPr>
-              <w:t>ID Personnage</w:t>
-            </w:r>
+              <w:t xml:space="preserve">ID </w:t>
+            </w:r>
+            <w:proofErr w:type="spellStart"/>
+            <w:r>
+              <w:rPr>
+                <w:b/>
+              </w:rPr>
+              <w:t>Personnage</w:t>
+            </w:r>
+            <w:proofErr w:type="spellEnd"/>
           </w:p>
         </w:tc>
       </w:tr>
@@ -5205,11 +5498,19 @@
                 <w:b/>
               </w:rPr>
             </w:pPr>
-            <w:r>
-              <w:rPr>
-                <w:b/>
-              </w:rPr>
-              <w:t>Entier long</w:t>
+            <w:proofErr w:type="spellStart"/>
+            <w:r>
+              <w:rPr>
+                <w:b/>
+              </w:rPr>
+              <w:t>Entier</w:t>
+            </w:r>
+            <w:proofErr w:type="spellEnd"/>
+            <w:r>
+              <w:rPr>
+                <w:b/>
+              </w:rPr>
+              <w:t xml:space="preserve"> long</w:t>
             </w:r>
           </w:p>
         </w:tc>
@@ -5229,12 +5530,14 @@
                 <w:b/>
               </w:rPr>
             </w:pPr>
+            <w:proofErr w:type="spellStart"/>
             <w:r>
               <w:rPr>
                 <w:b/>
               </w:rPr>
               <w:t>Taille</w:t>
             </w:r>
+            <w:proofErr w:type="spellEnd"/>
           </w:p>
         </w:tc>
         <w:tc>
@@ -5320,12 +5623,14 @@
                 <w:b/>
               </w:rPr>
             </w:pPr>
+            <w:proofErr w:type="spellStart"/>
             <w:r>
               <w:rPr>
                 <w:b/>
               </w:rPr>
               <w:t>Donnée</w:t>
             </w:r>
+            <w:proofErr w:type="spellEnd"/>
           </w:p>
         </w:tc>
         <w:tc>
@@ -5340,12 +5645,14 @@
                 <w:b/>
               </w:rPr>
             </w:pPr>
+            <w:proofErr w:type="spellStart"/>
             <w:r>
               <w:rPr>
                 <w:b/>
               </w:rPr>
               <w:t>Taille</w:t>
             </w:r>
+            <w:proofErr w:type="spellEnd"/>
           </w:p>
           <w:p>
             <w:pPr>
@@ -5374,12 +5681,14 @@
                 <w:b/>
               </w:rPr>
             </w:pPr>
+            <w:proofErr w:type="spellStart"/>
             <w:r>
               <w:rPr>
                 <w:b/>
               </w:rPr>
               <w:t>Discriminant</w:t>
             </w:r>
+            <w:proofErr w:type="spellEnd"/>
           </w:p>
         </w:tc>
         <w:tc>
@@ -5459,11 +5768,19 @@
                 <w:b/>
               </w:rPr>
             </w:pPr>
-            <w:r>
-              <w:rPr>
-                <w:b/>
-              </w:rPr>
-              <w:t>Entier long</w:t>
+            <w:proofErr w:type="spellStart"/>
+            <w:r>
+              <w:rPr>
+                <w:b/>
+              </w:rPr>
+              <w:t>Entier</w:t>
+            </w:r>
+            <w:proofErr w:type="spellEnd"/>
+            <w:r>
+              <w:rPr>
+                <w:b/>
+              </w:rPr>
+              <w:t xml:space="preserve"> long</w:t>
             </w:r>
           </w:p>
         </w:tc>
@@ -5483,12 +5800,14 @@
                 <w:b/>
               </w:rPr>
             </w:pPr>
+            <w:proofErr w:type="spellStart"/>
             <w:r>
               <w:rPr>
                 <w:b/>
               </w:rPr>
               <w:t>Taille</w:t>
             </w:r>
+            <w:proofErr w:type="spellEnd"/>
           </w:p>
         </w:tc>
         <w:tc>
@@ -5574,12 +5893,14 @@
                 <w:b/>
               </w:rPr>
             </w:pPr>
+            <w:proofErr w:type="spellStart"/>
             <w:r>
               <w:rPr>
                 <w:b/>
               </w:rPr>
               <w:t>Donnée</w:t>
             </w:r>
+            <w:proofErr w:type="spellEnd"/>
           </w:p>
         </w:tc>
         <w:tc>
@@ -5594,12 +5915,14 @@
                 <w:b/>
               </w:rPr>
             </w:pPr>
+            <w:proofErr w:type="spellStart"/>
             <w:r>
               <w:rPr>
                 <w:b/>
               </w:rPr>
               <w:t>Taille</w:t>
             </w:r>
+            <w:proofErr w:type="spellEnd"/>
           </w:p>
           <w:p>
             <w:pPr>
@@ -5628,12 +5951,14 @@
                 <w:b/>
               </w:rPr>
             </w:pPr>
+            <w:proofErr w:type="spellStart"/>
             <w:r>
               <w:rPr>
                 <w:b/>
               </w:rPr>
               <w:t>Discriminant</w:t>
             </w:r>
+            <w:proofErr w:type="spellEnd"/>
           </w:p>
         </w:tc>
         <w:tc>
@@ -5713,11 +6038,19 @@
                 <w:b/>
               </w:rPr>
             </w:pPr>
-            <w:r>
-              <w:rPr>
-                <w:b/>
-              </w:rPr>
-              <w:t>Entier long</w:t>
+            <w:proofErr w:type="spellStart"/>
+            <w:r>
+              <w:rPr>
+                <w:b/>
+              </w:rPr>
+              <w:t>Entier</w:t>
+            </w:r>
+            <w:proofErr w:type="spellEnd"/>
+            <w:r>
+              <w:rPr>
+                <w:b/>
+              </w:rPr>
+              <w:t xml:space="preserve"> long</w:t>
             </w:r>
           </w:p>
         </w:tc>
@@ -5737,12 +6070,14 @@
                 <w:b/>
               </w:rPr>
             </w:pPr>
+            <w:proofErr w:type="spellStart"/>
             <w:r>
               <w:rPr>
                 <w:b/>
               </w:rPr>
               <w:t>Taille</w:t>
             </w:r>
+            <w:proofErr w:type="spellEnd"/>
           </w:p>
         </w:tc>
         <w:tc>
@@ -5874,12 +6209,14 @@
                 <w:b/>
               </w:rPr>
             </w:pPr>
+            <w:proofErr w:type="spellStart"/>
             <w:r>
               <w:rPr>
                 <w:b/>
               </w:rPr>
               <w:t>Donnée</w:t>
             </w:r>
+            <w:proofErr w:type="spellEnd"/>
           </w:p>
         </w:tc>
         <w:tc>
@@ -5894,12 +6231,14 @@
                 <w:b/>
               </w:rPr>
             </w:pPr>
+            <w:proofErr w:type="spellStart"/>
             <w:r>
               <w:rPr>
                 <w:b/>
               </w:rPr>
               <w:t>Taille</w:t>
             </w:r>
+            <w:proofErr w:type="spellEnd"/>
           </w:p>
           <w:p>
             <w:pPr>
@@ -5928,12 +6267,14 @@
                 <w:b/>
               </w:rPr>
             </w:pPr>
+            <w:proofErr w:type="spellStart"/>
             <w:r>
               <w:rPr>
                 <w:b/>
               </w:rPr>
               <w:t>Discriminant</w:t>
             </w:r>
+            <w:proofErr w:type="spellEnd"/>
           </w:p>
         </w:tc>
         <w:tc>
@@ -6014,12 +6355,14 @@
                 <w:b/>
               </w:rPr>
             </w:pPr>
+            <w:proofErr w:type="spellStart"/>
             <w:r>
               <w:rPr>
                 <w:b/>
               </w:rPr>
               <w:t>taille</w:t>
             </w:r>
+            <w:proofErr w:type="spellEnd"/>
           </w:p>
         </w:tc>
         <w:tc>
@@ -6033,12 +6376,14 @@
                 <w:b/>
               </w:rPr>
             </w:pPr>
+            <w:proofErr w:type="spellStart"/>
             <w:r>
               <w:rPr>
                 <w:b/>
               </w:rPr>
               <w:t>chaîne</w:t>
             </w:r>
+            <w:proofErr w:type="spellEnd"/>
           </w:p>
         </w:tc>
       </w:tr>
@@ -6057,12 +6402,14 @@
                 <w:b/>
               </w:rPr>
             </w:pPr>
+            <w:proofErr w:type="spellStart"/>
             <w:r>
               <w:rPr>
                 <w:b/>
               </w:rPr>
               <w:t>Taille</w:t>
             </w:r>
+            <w:proofErr w:type="spellEnd"/>
           </w:p>
         </w:tc>
         <w:tc>
@@ -6154,12 +6501,14 @@
                 <w:b/>
               </w:rPr>
             </w:pPr>
+            <w:proofErr w:type="spellStart"/>
             <w:r>
               <w:rPr>
                 <w:b/>
               </w:rPr>
               <w:t>Donnée</w:t>
             </w:r>
+            <w:proofErr w:type="spellEnd"/>
           </w:p>
         </w:tc>
         <w:tc>
@@ -6174,12 +6523,14 @@
                 <w:b/>
               </w:rPr>
             </w:pPr>
+            <w:proofErr w:type="spellStart"/>
             <w:r>
               <w:rPr>
                 <w:b/>
               </w:rPr>
               <w:t>Taille</w:t>
             </w:r>
+            <w:proofErr w:type="spellEnd"/>
           </w:p>
           <w:p>
             <w:pPr>
@@ -6208,12 +6559,14 @@
                 <w:b/>
               </w:rPr>
             </w:pPr>
+            <w:proofErr w:type="spellStart"/>
             <w:r>
               <w:rPr>
                 <w:b/>
               </w:rPr>
               <w:t>Discriminant</w:t>
             </w:r>
+            <w:proofErr w:type="spellEnd"/>
           </w:p>
         </w:tc>
       </w:tr>
@@ -6270,12 +6623,14 @@
                 <w:b/>
               </w:rPr>
             </w:pPr>
+            <w:proofErr w:type="spellStart"/>
             <w:r>
               <w:rPr>
                 <w:b/>
               </w:rPr>
               <w:t>Taille</w:t>
             </w:r>
+            <w:proofErr w:type="spellEnd"/>
           </w:p>
         </w:tc>
         <w:tc>
@@ -6361,12 +6716,14 @@
                 <w:b/>
               </w:rPr>
             </w:pPr>
+            <w:proofErr w:type="spellStart"/>
             <w:r>
               <w:rPr>
                 <w:b/>
               </w:rPr>
               <w:t>Donnée</w:t>
             </w:r>
+            <w:proofErr w:type="spellEnd"/>
           </w:p>
         </w:tc>
         <w:tc>
@@ -6381,12 +6738,14 @@
                 <w:b/>
               </w:rPr>
             </w:pPr>
+            <w:proofErr w:type="spellStart"/>
             <w:r>
               <w:rPr>
                 <w:b/>
               </w:rPr>
               <w:t>Taille</w:t>
             </w:r>
+            <w:proofErr w:type="spellEnd"/>
           </w:p>
           <w:p>
             <w:pPr>
@@ -6415,12 +6774,14 @@
                 <w:b/>
               </w:rPr>
             </w:pPr>
+            <w:proofErr w:type="spellStart"/>
             <w:r>
               <w:rPr>
                 <w:b/>
               </w:rPr>
               <w:t>Discriminant</w:t>
             </w:r>
+            <w:proofErr w:type="spellEnd"/>
           </w:p>
         </w:tc>
       </w:tr>
@@ -6477,12 +6838,14 @@
                 <w:b/>
               </w:rPr>
             </w:pPr>
+            <w:proofErr w:type="spellStart"/>
             <w:r>
               <w:rPr>
                 <w:b/>
               </w:rPr>
               <w:t>Taille</w:t>
             </w:r>
+            <w:proofErr w:type="spellEnd"/>
           </w:p>
         </w:tc>
         <w:tc>
@@ -6569,12 +6932,14 @@
                 <w:b/>
               </w:rPr>
             </w:pPr>
+            <w:proofErr w:type="spellStart"/>
             <w:r>
               <w:rPr>
                 <w:b/>
               </w:rPr>
               <w:t>Donnée</w:t>
             </w:r>
+            <w:proofErr w:type="spellEnd"/>
           </w:p>
         </w:tc>
         <w:tc>
@@ -6589,12 +6954,14 @@
                 <w:b/>
               </w:rPr>
             </w:pPr>
+            <w:proofErr w:type="spellStart"/>
             <w:r>
               <w:rPr>
                 <w:b/>
               </w:rPr>
               <w:t>Taille</w:t>
             </w:r>
+            <w:proofErr w:type="spellEnd"/>
           </w:p>
           <w:p>
             <w:pPr>
@@ -6623,12 +6990,14 @@
                 <w:b/>
               </w:rPr>
             </w:pPr>
+            <w:proofErr w:type="spellStart"/>
             <w:r>
               <w:rPr>
                 <w:b/>
               </w:rPr>
               <w:t>Discriminant</w:t>
             </w:r>
+            <w:proofErr w:type="spellEnd"/>
           </w:p>
         </w:tc>
         <w:tc>
@@ -6646,8 +7015,16 @@
               <w:rPr>
                 <w:b/>
               </w:rPr>
-              <w:t>ID Personnage</w:t>
-            </w:r>
+              <w:t xml:space="preserve">ID </w:t>
+            </w:r>
+            <w:proofErr w:type="spellStart"/>
+            <w:r>
+              <w:rPr>
+                <w:b/>
+              </w:rPr>
+              <w:t>Personnage</w:t>
+            </w:r>
+            <w:proofErr w:type="spellEnd"/>
           </w:p>
         </w:tc>
       </w:tr>
@@ -6708,11 +7085,19 @@
                 <w:b/>
               </w:rPr>
             </w:pPr>
-            <w:r>
-              <w:rPr>
-                <w:b/>
-              </w:rPr>
-              <w:t>Entier long</w:t>
+            <w:proofErr w:type="spellStart"/>
+            <w:r>
+              <w:rPr>
+                <w:b/>
+              </w:rPr>
+              <w:t>Entier</w:t>
+            </w:r>
+            <w:proofErr w:type="spellEnd"/>
+            <w:r>
+              <w:rPr>
+                <w:b/>
+              </w:rPr>
+              <w:t xml:space="preserve"> long</w:t>
             </w:r>
           </w:p>
         </w:tc>
@@ -6732,12 +7117,14 @@
                 <w:b/>
               </w:rPr>
             </w:pPr>
+            <w:proofErr w:type="spellStart"/>
             <w:r>
               <w:rPr>
                 <w:b/>
               </w:rPr>
               <w:t>Taille</w:t>
             </w:r>
+            <w:proofErr w:type="spellEnd"/>
           </w:p>
         </w:tc>
         <w:tc>
@@ -6823,12 +7210,14 @@
                 <w:b/>
               </w:rPr>
             </w:pPr>
+            <w:proofErr w:type="spellStart"/>
             <w:r>
               <w:rPr>
                 <w:b/>
               </w:rPr>
               <w:t>Donnée</w:t>
             </w:r>
+            <w:proofErr w:type="spellEnd"/>
           </w:p>
         </w:tc>
         <w:tc>
@@ -6843,12 +7232,14 @@
                 <w:b/>
               </w:rPr>
             </w:pPr>
+            <w:proofErr w:type="spellStart"/>
             <w:r>
               <w:rPr>
                 <w:b/>
               </w:rPr>
               <w:t>Taille</w:t>
             </w:r>
+            <w:proofErr w:type="spellEnd"/>
           </w:p>
           <w:p>
             <w:pPr>
@@ -6877,12 +7268,14 @@
                 <w:b/>
               </w:rPr>
             </w:pPr>
+            <w:proofErr w:type="spellStart"/>
             <w:r>
               <w:rPr>
                 <w:b/>
               </w:rPr>
               <w:t>Discriminant</w:t>
             </w:r>
+            <w:proofErr w:type="spellEnd"/>
           </w:p>
         </w:tc>
         <w:tc>
@@ -6900,8 +7293,24 @@
               <w:rPr>
                 <w:b/>
               </w:rPr>
-              <w:t>Je gagne ?</w:t>
-            </w:r>
+              <w:t xml:space="preserve">Je </w:t>
+            </w:r>
+            <w:proofErr w:type="spellStart"/>
+            <w:proofErr w:type="gramStart"/>
+            <w:r>
+              <w:rPr>
+                <w:b/>
+              </w:rPr>
+              <w:t>gagne</w:t>
+            </w:r>
+            <w:proofErr w:type="spellEnd"/>
+            <w:r>
+              <w:rPr>
+                <w:b/>
+              </w:rPr>
+              <w:t> ?</w:t>
+            </w:r>
+            <w:proofErr w:type="gramEnd"/>
           </w:p>
         </w:tc>
       </w:tr>
@@ -6962,12 +7371,14 @@
                 <w:b/>
               </w:rPr>
             </w:pPr>
+            <w:proofErr w:type="spellStart"/>
             <w:r>
               <w:rPr>
                 <w:b/>
               </w:rPr>
               <w:t>booléen</w:t>
             </w:r>
+            <w:proofErr w:type="spellEnd"/>
           </w:p>
         </w:tc>
       </w:tr>
@@ -6986,12 +7397,14 @@
                 <w:b/>
               </w:rPr>
             </w:pPr>
+            <w:proofErr w:type="spellStart"/>
             <w:r>
               <w:rPr>
                 <w:b/>
               </w:rPr>
               <w:t>Taille</w:t>
             </w:r>
+            <w:proofErr w:type="spellEnd"/>
           </w:p>
         </w:tc>
         <w:tc>
@@ -7095,12 +7508,14 @@
                 <w:b/>
               </w:rPr>
             </w:pPr>
+            <w:proofErr w:type="spellStart"/>
             <w:r>
               <w:rPr>
                 <w:b/>
               </w:rPr>
               <w:t>Donnée</w:t>
             </w:r>
+            <w:proofErr w:type="spellEnd"/>
           </w:p>
         </w:tc>
         <w:tc>
@@ -7115,12 +7530,14 @@
                 <w:b/>
               </w:rPr>
             </w:pPr>
+            <w:proofErr w:type="spellStart"/>
             <w:r>
               <w:rPr>
                 <w:b/>
               </w:rPr>
               <w:t>Taille</w:t>
             </w:r>
+            <w:proofErr w:type="spellEnd"/>
           </w:p>
           <w:p>
             <w:pPr>
@@ -7149,12 +7566,14 @@
                 <w:b/>
               </w:rPr>
             </w:pPr>
+            <w:proofErr w:type="spellStart"/>
             <w:r>
               <w:rPr>
                 <w:b/>
               </w:rPr>
               <w:t>Discriminant</w:t>
             </w:r>
+            <w:proofErr w:type="spellEnd"/>
           </w:p>
         </w:tc>
         <w:tc>
@@ -7172,7 +7591,14 @@
               <w:rPr>
                 <w:b/>
               </w:rPr>
-              <w:t>ID P</w:t>
+              <w:t xml:space="preserve">ID </w:t>
+            </w:r>
+            <w:proofErr w:type="spellStart"/>
+            <w:r>
+              <w:rPr>
+                <w:b/>
+              </w:rPr>
+              <w:t>P</w:t>
             </w:r>
             <w:r>
               <w:rPr>
@@ -7180,6 +7606,7 @@
               </w:rPr>
               <w:t>ersonnage</w:t>
             </w:r>
+            <w:proofErr w:type="spellEnd"/>
           </w:p>
         </w:tc>
         <w:tc>
@@ -7298,11 +7725,19 @@
                 <w:b/>
               </w:rPr>
             </w:pPr>
-            <w:r>
-              <w:rPr>
-                <w:b/>
-              </w:rPr>
-              <w:t>Entier long</w:t>
+            <w:proofErr w:type="spellStart"/>
+            <w:r>
+              <w:rPr>
+                <w:b/>
+              </w:rPr>
+              <w:t>Entier</w:t>
+            </w:r>
+            <w:proofErr w:type="spellEnd"/>
+            <w:r>
+              <w:rPr>
+                <w:b/>
+              </w:rPr>
+              <w:t xml:space="preserve"> long</w:t>
             </w:r>
           </w:p>
         </w:tc>
@@ -7317,12 +7752,14 @@
                 <w:b/>
               </w:rPr>
             </w:pPr>
+            <w:proofErr w:type="spellStart"/>
             <w:r>
               <w:rPr>
                 <w:b/>
               </w:rPr>
               <w:t>Taille</w:t>
             </w:r>
+            <w:proofErr w:type="spellEnd"/>
           </w:p>
         </w:tc>
         <w:tc>
@@ -7336,12 +7773,14 @@
                 <w:b/>
               </w:rPr>
             </w:pPr>
+            <w:proofErr w:type="spellStart"/>
             <w:r>
               <w:rPr>
                 <w:b/>
               </w:rPr>
               <w:t>Chaîne</w:t>
             </w:r>
+            <w:proofErr w:type="spellEnd"/>
           </w:p>
         </w:tc>
         <w:tc>
@@ -7355,11 +7794,19 @@
                 <w:b/>
               </w:rPr>
             </w:pPr>
-            <w:r>
-              <w:rPr>
-                <w:b/>
-              </w:rPr>
-              <w:t>Entier court</w:t>
+            <w:proofErr w:type="spellStart"/>
+            <w:r>
+              <w:rPr>
+                <w:b/>
+              </w:rPr>
+              <w:t>Entier</w:t>
+            </w:r>
+            <w:proofErr w:type="spellEnd"/>
+            <w:r>
+              <w:rPr>
+                <w:b/>
+              </w:rPr>
+              <w:t xml:space="preserve"> court</w:t>
             </w:r>
           </w:p>
         </w:tc>
@@ -7374,11 +7821,19 @@
                 <w:b/>
               </w:rPr>
             </w:pPr>
-            <w:r>
-              <w:rPr>
-                <w:b/>
-              </w:rPr>
-              <w:t>Entier court</w:t>
+            <w:proofErr w:type="spellStart"/>
+            <w:r>
+              <w:rPr>
+                <w:b/>
+              </w:rPr>
+              <w:t>Entier</w:t>
+            </w:r>
+            <w:proofErr w:type="spellEnd"/>
+            <w:r>
+              <w:rPr>
+                <w:b/>
+              </w:rPr>
+              <w:t xml:space="preserve"> court</w:t>
             </w:r>
           </w:p>
         </w:tc>
@@ -7398,12 +7853,14 @@
                 <w:b/>
               </w:rPr>
             </w:pPr>
+            <w:proofErr w:type="spellStart"/>
             <w:r>
               <w:rPr>
                 <w:b/>
               </w:rPr>
               <w:t>Taille</w:t>
             </w:r>
+            <w:proofErr w:type="spellEnd"/>
           </w:p>
         </w:tc>
         <w:tc>
@@ -7536,12 +7993,14 @@
                 <w:b/>
               </w:rPr>
             </w:pPr>
+            <w:proofErr w:type="spellStart"/>
             <w:r>
               <w:rPr>
                 <w:b/>
               </w:rPr>
               <w:t>Strength</w:t>
             </w:r>
+            <w:proofErr w:type="spellEnd"/>
           </w:p>
         </w:tc>
         <w:tc>
@@ -7600,11 +8059,19 @@
               </w:rPr>
               <w:t xml:space="preserve">ID </w:t>
             </w:r>
-            <w:r>
-              <w:rPr>
-                <w:b/>
-              </w:rPr>
-              <w:t>Bonuses (Table)</w:t>
+            <w:proofErr w:type="spellStart"/>
+            <w:r>
+              <w:rPr>
+                <w:b/>
+              </w:rPr>
+              <w:t>Bonuses</w:t>
+            </w:r>
+            <w:proofErr w:type="spellEnd"/>
+            <w:r>
+              <w:rPr>
+                <w:b/>
+              </w:rPr>
+              <w:t xml:space="preserve"> (Table)</w:t>
             </w:r>
           </w:p>
         </w:tc>
@@ -7856,12 +8323,14 @@
                 <w:b/>
               </w:rPr>
             </w:pPr>
+            <w:proofErr w:type="spellStart"/>
             <w:r>
               <w:rPr>
                 <w:b/>
               </w:rPr>
               <w:t>Donnée</w:t>
             </w:r>
+            <w:proofErr w:type="spellEnd"/>
           </w:p>
         </w:tc>
         <w:tc>
@@ -7876,12 +8345,14 @@
                 <w:b/>
               </w:rPr>
             </w:pPr>
+            <w:proofErr w:type="spellStart"/>
             <w:r>
               <w:rPr>
                 <w:b/>
               </w:rPr>
               <w:t>Taille</w:t>
             </w:r>
+            <w:proofErr w:type="spellEnd"/>
           </w:p>
           <w:p>
             <w:pPr>
@@ -7910,12 +8381,14 @@
                 <w:b/>
               </w:rPr>
             </w:pPr>
+            <w:proofErr w:type="spellStart"/>
             <w:r>
               <w:rPr>
                 <w:b/>
               </w:rPr>
               <w:t>Discriminant</w:t>
             </w:r>
+            <w:proofErr w:type="spellEnd"/>
           </w:p>
         </w:tc>
         <w:tc>
@@ -8015,11 +8488,19 @@
                 <w:b/>
               </w:rPr>
             </w:pPr>
-            <w:r>
-              <w:rPr>
-                <w:b/>
-              </w:rPr>
-              <w:t>Entier long</w:t>
+            <w:proofErr w:type="spellStart"/>
+            <w:r>
+              <w:rPr>
+                <w:b/>
+              </w:rPr>
+              <w:t>Entier</w:t>
+            </w:r>
+            <w:proofErr w:type="spellEnd"/>
+            <w:r>
+              <w:rPr>
+                <w:b/>
+              </w:rPr>
+              <w:t xml:space="preserve"> long</w:t>
             </w:r>
           </w:p>
         </w:tc>
@@ -8034,12 +8515,14 @@
                 <w:b/>
               </w:rPr>
             </w:pPr>
+            <w:proofErr w:type="spellStart"/>
             <w:r>
               <w:rPr>
                 <w:b/>
               </w:rPr>
               <w:t>Taille</w:t>
             </w:r>
+            <w:proofErr w:type="spellEnd"/>
           </w:p>
         </w:tc>
         <w:tc>
@@ -8053,12 +8536,14 @@
                 <w:b/>
               </w:rPr>
             </w:pPr>
+            <w:proofErr w:type="spellStart"/>
             <w:r>
               <w:rPr>
                 <w:b/>
               </w:rPr>
               <w:t>Données</w:t>
             </w:r>
+            <w:proofErr w:type="spellEnd"/>
           </w:p>
         </w:tc>
       </w:tr>
@@ -8077,12 +8562,14 @@
                 <w:b/>
               </w:rPr>
             </w:pPr>
+            <w:proofErr w:type="spellStart"/>
             <w:r>
               <w:rPr>
                 <w:b/>
               </w:rPr>
               <w:t>Taille</w:t>
             </w:r>
+            <w:proofErr w:type="spellEnd"/>
           </w:p>
         </w:tc>
         <w:tc>
@@ -8200,12 +8687,14 @@
                 <w:b/>
               </w:rPr>
             </w:pPr>
+            <w:proofErr w:type="spellStart"/>
             <w:r>
               <w:rPr>
                 <w:b/>
               </w:rPr>
               <w:t>Donnée</w:t>
             </w:r>
+            <w:proofErr w:type="spellEnd"/>
           </w:p>
         </w:tc>
         <w:tc>
@@ -8220,12 +8709,14 @@
                 <w:b/>
               </w:rPr>
             </w:pPr>
+            <w:proofErr w:type="spellStart"/>
             <w:r>
               <w:rPr>
                 <w:b/>
               </w:rPr>
               <w:t>Taille</w:t>
             </w:r>
+            <w:proofErr w:type="spellEnd"/>
           </w:p>
           <w:p>
             <w:pPr>
@@ -8254,12 +8745,14 @@
                 <w:b/>
               </w:rPr>
             </w:pPr>
+            <w:proofErr w:type="spellStart"/>
             <w:r>
               <w:rPr>
                 <w:b/>
               </w:rPr>
               <w:t>Discriminant</w:t>
             </w:r>
+            <w:proofErr w:type="spellEnd"/>
           </w:p>
         </w:tc>
         <w:tc>
@@ -8323,6 +8816,7 @@
         <w:tc>
           <w:tcPr>
             <w:tcW w:w="903" w:type="dxa"/>
+            <w:shd w:val="clear" w:color="auto" w:fill="808080" w:themeFill="background1" w:themeFillShade="80"/>
           </w:tcPr>
           <w:p>
             <w:pPr>
@@ -8416,11 +8910,19 @@
                 <w:b/>
               </w:rPr>
             </w:pPr>
-            <w:r>
-              <w:rPr>
-                <w:b/>
-              </w:rPr>
-              <w:t>Entier long</w:t>
+            <w:proofErr w:type="spellStart"/>
+            <w:r>
+              <w:rPr>
+                <w:b/>
+              </w:rPr>
+              <w:t>Entier</w:t>
+            </w:r>
+            <w:proofErr w:type="spellEnd"/>
+            <w:r>
+              <w:rPr>
+                <w:b/>
+              </w:rPr>
+              <w:t xml:space="preserve"> long</w:t>
             </w:r>
           </w:p>
         </w:tc>
@@ -8435,12 +8937,14 @@
                 <w:b/>
               </w:rPr>
             </w:pPr>
+            <w:proofErr w:type="spellStart"/>
             <w:r>
               <w:rPr>
                 <w:b/>
               </w:rPr>
               <w:t>Taille</w:t>
             </w:r>
+            <w:proofErr w:type="spellEnd"/>
           </w:p>
         </w:tc>
         <w:tc>
@@ -8454,12 +8958,14 @@
                 <w:b/>
               </w:rPr>
             </w:pPr>
+            <w:proofErr w:type="spellStart"/>
             <w:r>
               <w:rPr>
                 <w:b/>
               </w:rPr>
               <w:t>Chaîne</w:t>
             </w:r>
+            <w:proofErr w:type="spellEnd"/>
           </w:p>
         </w:tc>
         <w:tc>
@@ -8473,30 +8979,47 @@
                 <w:b/>
               </w:rPr>
             </w:pPr>
-            <w:r>
-              <w:rPr>
-                <w:b/>
-              </w:rPr>
-              <w:t>Entier court</w:t>
+            <w:proofErr w:type="spellStart"/>
+            <w:r>
+              <w:rPr>
+                <w:b/>
+              </w:rPr>
+              <w:t>Entier</w:t>
+            </w:r>
+            <w:proofErr w:type="spellEnd"/>
+            <w:r>
+              <w:rPr>
+                <w:b/>
+              </w:rPr>
+              <w:t xml:space="preserve"> court</w:t>
             </w:r>
           </w:p>
         </w:tc>
         <w:tc>
           <w:tcPr>
             <w:tcW w:w="903" w:type="dxa"/>
-          </w:tcPr>
-          <w:p>
-            <w:pPr>
-              <w:jc w:val="center"/>
-              <w:rPr>
-                <w:b/>
-              </w:rPr>
-            </w:pPr>
-            <w:r>
-              <w:rPr>
-                <w:b/>
-              </w:rPr>
-              <w:t>Entier court</w:t>
+            <w:shd w:val="clear" w:color="auto" w:fill="808080" w:themeFill="background1" w:themeFillShade="80"/>
+          </w:tcPr>
+          <w:p>
+            <w:pPr>
+              <w:jc w:val="center"/>
+              <w:rPr>
+                <w:b/>
+              </w:rPr>
+            </w:pPr>
+            <w:proofErr w:type="spellStart"/>
+            <w:r>
+              <w:rPr>
+                <w:b/>
+              </w:rPr>
+              <w:t>Entier</w:t>
+            </w:r>
+            <w:proofErr w:type="spellEnd"/>
+            <w:r>
+              <w:rPr>
+                <w:b/>
+              </w:rPr>
+              <w:t xml:space="preserve"> court</w:t>
             </w:r>
           </w:p>
         </w:tc>
@@ -8511,11 +9034,19 @@
                 <w:b/>
               </w:rPr>
             </w:pPr>
-            <w:r>
-              <w:rPr>
-                <w:b/>
-              </w:rPr>
-              <w:t>Entier court</w:t>
+            <w:proofErr w:type="spellStart"/>
+            <w:r>
+              <w:rPr>
+                <w:b/>
+              </w:rPr>
+              <w:t>Entier</w:t>
+            </w:r>
+            <w:proofErr w:type="spellEnd"/>
+            <w:r>
+              <w:rPr>
+                <w:b/>
+              </w:rPr>
+              <w:t xml:space="preserve"> court</w:t>
             </w:r>
           </w:p>
         </w:tc>
@@ -8535,12 +9066,14 @@
                 <w:b/>
               </w:rPr>
             </w:pPr>
+            <w:proofErr w:type="spellStart"/>
             <w:r>
               <w:rPr>
                 <w:b/>
               </w:rPr>
               <w:t>Taille</w:t>
             </w:r>
+            <w:proofErr w:type="spellEnd"/>
           </w:p>
         </w:tc>
         <w:tc>
@@ -8624,6 +9157,7 @@
         <w:tc>
           <w:tcPr>
             <w:tcW w:w="903" w:type="dxa"/>
+            <w:shd w:val="clear" w:color="auto" w:fill="808080" w:themeFill="background1" w:themeFillShade="80"/>
           </w:tcPr>
           <w:p>
             <w:pPr>
@@ -8724,11 +9258,19 @@
                 <w:b/>
               </w:rPr>
             </w:pPr>
-            <w:r>
-              <w:rPr>
-                <w:b/>
-              </w:rPr>
-              <w:t>Entier long</w:t>
+            <w:proofErr w:type="spellStart"/>
+            <w:r>
+              <w:rPr>
+                <w:b/>
+              </w:rPr>
+              <w:t>Entier</w:t>
+            </w:r>
+            <w:proofErr w:type="spellEnd"/>
+            <w:r>
+              <w:rPr>
+                <w:b/>
+              </w:rPr>
+              <w:t xml:space="preserve"> long</w:t>
             </w:r>
           </w:p>
         </w:tc>
@@ -8743,11 +9285,19 @@
                 <w:b/>
               </w:rPr>
             </w:pPr>
-            <w:r>
-              <w:rPr>
-                <w:b/>
-              </w:rPr>
-              <w:t>Entier long</w:t>
+            <w:proofErr w:type="spellStart"/>
+            <w:r>
+              <w:rPr>
+                <w:b/>
+              </w:rPr>
+              <w:t>Entier</w:t>
+            </w:r>
+            <w:proofErr w:type="spellEnd"/>
+            <w:r>
+              <w:rPr>
+                <w:b/>
+              </w:rPr>
+              <w:t xml:space="preserve"> long</w:t>
             </w:r>
           </w:p>
         </w:tc>
@@ -8824,12 +9374,14 @@
                 <w:b/>
               </w:rPr>
             </w:pPr>
+            <w:proofErr w:type="spellStart"/>
             <w:r>
               <w:rPr>
                 <w:b/>
               </w:rPr>
               <w:t>Donnée</w:t>
             </w:r>
+            <w:proofErr w:type="spellEnd"/>
           </w:p>
         </w:tc>
         <w:tc>
@@ -8840,9 +9392,11 @@
             <w:pPr>
               <w:jc w:val="center"/>
             </w:pPr>
+            <w:proofErr w:type="spellStart"/>
             <w:r>
               <w:t>Taille</w:t>
             </w:r>
+            <w:proofErr w:type="spellEnd"/>
           </w:p>
           <w:p>
             <w:pPr>
@@ -8861,9 +9415,11 @@
             <w:pPr>
               <w:jc w:val="center"/>
             </w:pPr>
+            <w:proofErr w:type="spellStart"/>
             <w:r>
               <w:t>Discriminant</w:t>
             </w:r>
+            <w:proofErr w:type="spellEnd"/>
           </w:p>
         </w:tc>
       </w:tr>
@@ -8882,12 +9438,14 @@
                 <w:b/>
               </w:rPr>
             </w:pPr>
+            <w:proofErr w:type="spellStart"/>
             <w:r>
               <w:rPr>
                 <w:b/>
               </w:rPr>
               <w:t>Taille</w:t>
             </w:r>
+            <w:proofErr w:type="spellEnd"/>
           </w:p>
         </w:tc>
         <w:tc>
@@ -10366,7 +10924,7 @@
       <w:pPr>
         <w:pStyle w:val="Titre3"/>
         <w:rPr>
-          <w:lang w:val="fr-FR"/>
+          <w:lang w:val="de-DE"/>
         </w:rPr>
       </w:pPr>
     </w:p>
@@ -10375,12 +10933,12 @@
         <w:rPr>
           <w:rFonts w:asciiTheme="majorHAnsi" w:eastAsiaTheme="majorEastAsia" w:hAnsiTheme="majorHAnsi" w:cstheme="majorBidi"/>
           <w:color w:val="7F7F7F" w:themeColor="text1" w:themeTint="80"/>
-          <w:lang w:val="fr-FR"/>
+          <w:lang w:val="de-DE"/>
         </w:rPr>
       </w:pPr>
       <w:r>
         <w:rPr>
-          <w:lang w:val="fr-FR"/>
+          <w:lang w:val="de-DE"/>
         </w:rPr>
         <w:br w:type="page"/>
       </w:r>
@@ -11180,7 +11738,7 @@
         <w:rPr>
           <w:noProof/>
         </w:rPr>
-        <w:t>1</w:t>
+        <w:t>5</w:t>
       </w:r>
     </w:fldSimple>
   </w:p>
@@ -11268,8 +11826,13 @@
     </w:r>
     <w:r>
       <w:tab/>
-      <w:t>TP Réseaux</w:t>
+      <w:t xml:space="preserve">TP </w:t>
     </w:r>
+    <w:proofErr w:type="spellStart"/>
+    <w:r>
+      <w:t>Réseaux</w:t>
+    </w:r>
+    <w:proofErr w:type="spellEnd"/>
   </w:p>
 </w:hdr>
 </file>
@@ -12782,7 +13345,7 @@
 </file>
 
 <file path=customXml/itemProps1.xml><?xml version="1.0" encoding="utf-8"?>
-<ds:datastoreItem xmlns:ds="http://schemas.openxmlformats.org/officeDocument/2006/customXml" ds:itemID="{09A0D666-20FC-42E7-9B9B-4E9E9770E0CF}">
+<ds:datastoreItem xmlns:ds="http://schemas.openxmlformats.org/officeDocument/2006/customXml" ds:itemID="{7714DBB9-3F9D-4A97-9258-D0C11EC7E12D}">
   <ds:schemaRefs>
     <ds:schemaRef ds:uri="http://schemas.openxmlformats.org/officeDocument/2006/bibliography"/>
   </ds:schemaRefs>

</xml_diff>

<commit_message>
Protol type error fix
</commit_message>
<xml_diff>
--- a/Structure du protocole - Groupe 8.docx
+++ b/Structure du protocole - Groupe 8.docx
@@ -9270,7 +9270,14 @@
               <w:rPr>
                 <w:b/>
               </w:rPr>
-              <w:t xml:space="preserve"> long</w:t>
+              <w:t xml:space="preserve"> </w:t>
+            </w:r>
+            <w:r>
+              <w:rPr>
+                <w:b/>
+                <w:highlight w:val="yellow"/>
+              </w:rPr>
+              <w:t>court</w:t>
             </w:r>
           </w:p>
         </w:tc>
@@ -11738,7 +11745,7 @@
         <w:rPr>
           <w:noProof/>
         </w:rPr>
-        <w:t>5</w:t>
+        <w:t>6</w:t>
       </w:r>
     </w:fldSimple>
   </w:p>
@@ -13345,7 +13352,7 @@
 </file>
 
 <file path=customXml/itemProps1.xml><?xml version="1.0" encoding="utf-8"?>
-<ds:datastoreItem xmlns:ds="http://schemas.openxmlformats.org/officeDocument/2006/customXml" ds:itemID="{7714DBB9-3F9D-4A97-9258-D0C11EC7E12D}">
+<ds:datastoreItem xmlns:ds="http://schemas.openxmlformats.org/officeDocument/2006/customXml" ds:itemID="{639524A8-4868-415D-83E5-F40A26C41665}">
   <ds:schemaRefs>
     <ds:schemaRef ds:uri="http://schemas.openxmlformats.org/officeDocument/2006/bibliography"/>
   </ds:schemaRefs>

</xml_diff>

<commit_message>
message size sending calcul fix
</commit_message>
<xml_diff>
--- a/Structure du protocole - Groupe 8.docx
+++ b/Structure du protocole - Groupe 8.docx
@@ -9322,7 +9322,13 @@
               <w:jc w:val="center"/>
             </w:pPr>
             <w:r>
-              <w:t>4 octets</w:t>
+              <w:rPr>
+                <w:highlight w:val="yellow"/>
+              </w:rPr>
+              <w:t>2</w:t>
+            </w:r>
+            <w:r>
+              <w:t xml:space="preserve"> octets</w:t>
             </w:r>
           </w:p>
         </w:tc>
@@ -11745,7 +11751,7 @@
         <w:rPr>
           <w:noProof/>
         </w:rPr>
-        <w:t>6</w:t>
+        <w:t>4</w:t>
       </w:r>
     </w:fldSimple>
   </w:p>
@@ -13352,7 +13358,7 @@
 </file>
 
 <file path=customXml/itemProps1.xml><?xml version="1.0" encoding="utf-8"?>
-<ds:datastoreItem xmlns:ds="http://schemas.openxmlformats.org/officeDocument/2006/customXml" ds:itemID="{639524A8-4868-415D-83E5-F40A26C41665}">
+<ds:datastoreItem xmlns:ds="http://schemas.openxmlformats.org/officeDocument/2006/customXml" ds:itemID="{A14666D0-9C6C-4EDA-A2EC-6D9098D55549}">
   <ds:schemaRefs>
     <ds:schemaRef ds:uri="http://schemas.openxmlformats.org/officeDocument/2006/bibliography"/>
   </ds:schemaRefs>

</xml_diff>

<commit_message>
life for bonus in protocol readd
</commit_message>
<xml_diff>
--- a/Structure du protocole - Groupe 8.docx
+++ b/Structure du protocole - Groupe 8.docx
@@ -168,8 +168,16 @@
               <w:rPr>
                 <w:lang w:val="fr-FR"/>
               </w:rPr>
-              <w:t>ad Kacimi</w:t>
-            </w:r>
+              <w:t xml:space="preserve">ad </w:t>
+            </w:r>
+            <w:proofErr w:type="spellStart"/>
+            <w:r>
+              <w:rPr>
+                <w:lang w:val="fr-FR"/>
+              </w:rPr>
+              <w:t>Kacimi</w:t>
+            </w:r>
+            <w:proofErr w:type="spellEnd"/>
           </w:p>
         </w:tc>
         <w:tc>
@@ -204,8 +212,16 @@
               <w:rPr>
                 <w:lang w:val="fr-FR"/>
               </w:rPr>
-              <w:t>C++ / Qt</w:t>
-            </w:r>
+              <w:t xml:space="preserve">C++ / </w:t>
+            </w:r>
+            <w:proofErr w:type="spellStart"/>
+            <w:r>
+              <w:rPr>
+                <w:lang w:val="fr-FR"/>
+              </w:rPr>
+              <w:t>Qt</w:t>
+            </w:r>
+            <w:proofErr w:type="spellEnd"/>
           </w:p>
         </w:tc>
       </w:tr>
@@ -283,8 +299,16 @@
               <w:rPr>
                 <w:lang w:val="fr-FR"/>
               </w:rPr>
-              <w:t>C++ / Qt</w:t>
-            </w:r>
+              <w:t xml:space="preserve">C++ / </w:t>
+            </w:r>
+            <w:proofErr w:type="spellStart"/>
+            <w:r>
+              <w:rPr>
+                <w:lang w:val="fr-FR"/>
+              </w:rPr>
+              <w:t>Qt</w:t>
+            </w:r>
+            <w:proofErr w:type="spellEnd"/>
           </w:p>
         </w:tc>
       </w:tr>
@@ -326,8 +350,16 @@
               <w:rPr>
                 <w:lang w:val="fr-FR"/>
               </w:rPr>
-              <w:t>Georges Olivarès</w:t>
-            </w:r>
+              <w:t xml:space="preserve">Georges </w:t>
+            </w:r>
+            <w:proofErr w:type="spellStart"/>
+            <w:r>
+              <w:rPr>
+                <w:lang w:val="fr-FR"/>
+              </w:rPr>
+              <w:t>Olivarès</w:t>
+            </w:r>
+            <w:proofErr w:type="spellEnd"/>
           </w:p>
         </w:tc>
         <w:tc>
@@ -441,7 +473,21 @@
               <w:rPr>
                 <w:lang w:val="fr-FR"/>
               </w:rPr>
-              <w:t xml:space="preserve">Java 7 / JavaFX 2.2 </w:t>
+              <w:t xml:space="preserve">Java 7 / </w:t>
+            </w:r>
+            <w:proofErr w:type="spellStart"/>
+            <w:r>
+              <w:rPr>
+                <w:lang w:val="fr-FR"/>
+              </w:rPr>
+              <w:t>JavaFX</w:t>
+            </w:r>
+            <w:proofErr w:type="spellEnd"/>
+            <w:r>
+              <w:rPr>
+                <w:lang w:val="fr-FR"/>
+              </w:rPr>
+              <w:t xml:space="preserve"> 2.2 </w:t>
             </w:r>
           </w:p>
         </w:tc>
@@ -741,12 +787,37 @@
           <w:lang w:val="fr-FR"/>
         </w:rPr>
       </w:pPr>
+      <w:proofErr w:type="spellStart"/>
       <w:r>
         <w:rPr>
           <w:sz w:val="20"/>
           <w:lang w:val="fr-FR"/>
         </w:rPr>
-        <w:t>Big Endian, poids fort envoyé en premier.</w:t>
+        <w:t>Big</w:t>
+      </w:r>
+      <w:proofErr w:type="spellEnd"/>
+      <w:r>
+        <w:rPr>
+          <w:sz w:val="20"/>
+          <w:lang w:val="fr-FR"/>
+        </w:rPr>
+        <w:t xml:space="preserve"> </w:t>
+      </w:r>
+      <w:proofErr w:type="spellStart"/>
+      <w:r>
+        <w:rPr>
+          <w:sz w:val="20"/>
+          <w:lang w:val="fr-FR"/>
+        </w:rPr>
+        <w:t>Endian</w:t>
+      </w:r>
+      <w:proofErr w:type="spellEnd"/>
+      <w:r>
+        <w:rPr>
+          <w:sz w:val="20"/>
+          <w:lang w:val="fr-FR"/>
+        </w:rPr>
+        <w:t>, poids fort envoyé en premier.</w:t>
       </w:r>
     </w:p>
     <w:p>
@@ -795,6 +866,7 @@
           <w:lang w:val="fr-FR"/>
         </w:rPr>
       </w:pPr>
+      <w:proofErr w:type="spellStart"/>
       <w:r>
         <w:rPr>
           <w:sz w:val="20"/>
@@ -810,8 +882,9 @@
           <w:shd w:val="clear" w:color="auto" w:fill="FFFFFF"/>
           <w:lang w:val="fr-FR"/>
         </w:rPr>
-        <w:t>ig E</w:t>
-      </w:r>
+        <w:t>ig</w:t>
+      </w:r>
+      <w:proofErr w:type="spellEnd"/>
       <w:r>
         <w:rPr>
           <w:rFonts w:cs="Arial"/>
@@ -820,8 +893,30 @@
           <w:shd w:val="clear" w:color="auto" w:fill="FFFFFF"/>
           <w:lang w:val="fr-FR"/>
         </w:rPr>
+        <w:t xml:space="preserve"> </w:t>
+      </w:r>
+      <w:proofErr w:type="spellStart"/>
+      <w:r>
+        <w:rPr>
+          <w:rFonts w:cs="Arial"/>
+          <w:color w:val="000000"/>
+          <w:sz w:val="20"/>
+          <w:shd w:val="clear" w:color="auto" w:fill="FFFFFF"/>
+          <w:lang w:val="fr-FR"/>
+        </w:rPr>
+        <w:t>E</w:t>
+      </w:r>
+      <w:r>
+        <w:rPr>
+          <w:rFonts w:cs="Arial"/>
+          <w:color w:val="000000"/>
+          <w:sz w:val="20"/>
+          <w:shd w:val="clear" w:color="auto" w:fill="FFFFFF"/>
+          <w:lang w:val="fr-FR"/>
+        </w:rPr>
         <w:t>ndian</w:t>
       </w:r>
+      <w:proofErr w:type="spellEnd"/>
       <w:r>
         <w:rPr>
           <w:rFonts w:cs="Arial"/>
@@ -1508,12 +1603,14 @@
                 <w:b/>
               </w:rPr>
             </w:pPr>
+            <w:proofErr w:type="spellStart"/>
             <w:r>
               <w:rPr>
                 <w:b/>
               </w:rPr>
               <w:t>Donnée</w:t>
             </w:r>
+            <w:proofErr w:type="spellEnd"/>
           </w:p>
         </w:tc>
         <w:tc>
@@ -1528,12 +1625,14 @@
                 <w:b/>
               </w:rPr>
             </w:pPr>
+            <w:proofErr w:type="spellStart"/>
             <w:r>
               <w:rPr>
                 <w:b/>
               </w:rPr>
               <w:t>Taille</w:t>
             </w:r>
+            <w:proofErr w:type="spellEnd"/>
           </w:p>
           <w:p>
             <w:pPr>
@@ -1562,12 +1661,14 @@
                 <w:b/>
               </w:rPr>
             </w:pPr>
+            <w:proofErr w:type="spellStart"/>
             <w:r>
               <w:rPr>
                 <w:b/>
               </w:rPr>
               <w:t>Discriminant</w:t>
             </w:r>
+            <w:proofErr w:type="spellEnd"/>
           </w:p>
         </w:tc>
         <w:tc>
@@ -1582,12 +1683,14 @@
                 <w:b/>
               </w:rPr>
             </w:pPr>
+            <w:proofErr w:type="spellStart"/>
             <w:r>
               <w:rPr>
                 <w:b/>
               </w:rPr>
               <w:t>Identifiant</w:t>
             </w:r>
+            <w:proofErr w:type="spellEnd"/>
           </w:p>
         </w:tc>
         <w:tc>
@@ -1606,8 +1709,16 @@
               <w:rPr>
                 <w:b/>
               </w:rPr>
-              <w:t>Mot de passe</w:t>
-            </w:r>
+              <w:t xml:space="preserve">Mot de </w:t>
+            </w:r>
+            <w:proofErr w:type="spellStart"/>
+            <w:r>
+              <w:rPr>
+                <w:b/>
+              </w:rPr>
+              <w:t>passe</w:t>
+            </w:r>
+            <w:proofErr w:type="spellEnd"/>
           </w:p>
         </w:tc>
       </w:tr>
@@ -1668,12 +1779,14 @@
                 <w:b/>
               </w:rPr>
             </w:pPr>
+            <w:proofErr w:type="spellStart"/>
             <w:r>
               <w:rPr>
                 <w:b/>
               </w:rPr>
               <w:t>taille</w:t>
             </w:r>
+            <w:proofErr w:type="spellEnd"/>
           </w:p>
         </w:tc>
         <w:tc>
@@ -1687,12 +1800,14 @@
                 <w:b/>
               </w:rPr>
             </w:pPr>
+            <w:proofErr w:type="spellStart"/>
             <w:r>
               <w:rPr>
                 <w:b/>
               </w:rPr>
               <w:t>chaîne</w:t>
             </w:r>
+            <w:proofErr w:type="spellEnd"/>
           </w:p>
         </w:tc>
         <w:tc>
@@ -1706,12 +1821,14 @@
                 <w:b/>
               </w:rPr>
             </w:pPr>
+            <w:proofErr w:type="spellStart"/>
             <w:r>
               <w:rPr>
                 <w:b/>
               </w:rPr>
               <w:t>taille</w:t>
             </w:r>
+            <w:proofErr w:type="spellEnd"/>
           </w:p>
         </w:tc>
         <w:tc>
@@ -1725,12 +1842,14 @@
                 <w:b/>
               </w:rPr>
             </w:pPr>
+            <w:proofErr w:type="spellStart"/>
             <w:r>
               <w:rPr>
                 <w:b/>
               </w:rPr>
               <w:t>chaîne</w:t>
             </w:r>
+            <w:proofErr w:type="spellEnd"/>
           </w:p>
         </w:tc>
       </w:tr>
@@ -1749,12 +1868,14 @@
                 <w:b/>
               </w:rPr>
             </w:pPr>
+            <w:proofErr w:type="spellStart"/>
             <w:r>
               <w:rPr>
                 <w:b/>
               </w:rPr>
               <w:t>Taille</w:t>
             </w:r>
+            <w:proofErr w:type="spellEnd"/>
           </w:p>
         </w:tc>
         <w:tc>
@@ -1880,12 +2001,14 @@
                 <w:b/>
               </w:rPr>
             </w:pPr>
+            <w:proofErr w:type="spellStart"/>
             <w:r>
               <w:rPr>
                 <w:b/>
               </w:rPr>
               <w:t>Donnée</w:t>
             </w:r>
+            <w:proofErr w:type="spellEnd"/>
           </w:p>
         </w:tc>
         <w:tc>
@@ -1900,12 +2023,14 @@
                 <w:b/>
               </w:rPr>
             </w:pPr>
+            <w:proofErr w:type="spellStart"/>
             <w:r>
               <w:rPr>
                 <w:b/>
               </w:rPr>
               <w:t>Taille</w:t>
             </w:r>
+            <w:proofErr w:type="spellEnd"/>
           </w:p>
           <w:p>
             <w:pPr>
@@ -1934,12 +2059,14 @@
                 <w:b/>
               </w:rPr>
             </w:pPr>
+            <w:proofErr w:type="spellStart"/>
             <w:r>
               <w:rPr>
                 <w:b/>
               </w:rPr>
               <w:t>Discriminant</w:t>
             </w:r>
+            <w:proofErr w:type="spellEnd"/>
           </w:p>
         </w:tc>
         <w:tc>
@@ -2020,12 +2147,14 @@
                 <w:b/>
               </w:rPr>
             </w:pPr>
+            <w:proofErr w:type="spellStart"/>
             <w:r>
               <w:rPr>
                 <w:b/>
               </w:rPr>
               <w:t>taille</w:t>
             </w:r>
+            <w:proofErr w:type="spellEnd"/>
           </w:p>
         </w:tc>
         <w:tc>
@@ -2039,12 +2168,14 @@
                 <w:b/>
               </w:rPr>
             </w:pPr>
+            <w:proofErr w:type="spellStart"/>
             <w:r>
               <w:rPr>
                 <w:b/>
               </w:rPr>
               <w:t>chaîne</w:t>
             </w:r>
+            <w:proofErr w:type="spellEnd"/>
           </w:p>
         </w:tc>
       </w:tr>
@@ -2063,12 +2194,14 @@
                 <w:b/>
               </w:rPr>
             </w:pPr>
+            <w:proofErr w:type="spellStart"/>
             <w:r>
               <w:rPr>
                 <w:b/>
               </w:rPr>
               <w:t>Taille</w:t>
             </w:r>
+            <w:proofErr w:type="spellEnd"/>
           </w:p>
         </w:tc>
         <w:tc>
@@ -2184,12 +2317,14 @@
                 <w:b/>
               </w:rPr>
             </w:pPr>
+            <w:proofErr w:type="spellStart"/>
             <w:r>
               <w:rPr>
                 <w:b/>
               </w:rPr>
               <w:t>Donnée</w:t>
             </w:r>
+            <w:proofErr w:type="spellEnd"/>
           </w:p>
         </w:tc>
         <w:tc>
@@ -2204,12 +2339,14 @@
                 <w:b/>
               </w:rPr>
             </w:pPr>
+            <w:proofErr w:type="spellStart"/>
             <w:r>
               <w:rPr>
                 <w:b/>
               </w:rPr>
               <w:t>Taille</w:t>
             </w:r>
+            <w:proofErr w:type="spellEnd"/>
           </w:p>
           <w:p>
             <w:pPr>
@@ -2238,12 +2375,14 @@
                 <w:b/>
               </w:rPr>
             </w:pPr>
+            <w:proofErr w:type="spellStart"/>
             <w:r>
               <w:rPr>
                 <w:b/>
               </w:rPr>
               <w:t>Discriminant</w:t>
             </w:r>
+            <w:proofErr w:type="spellEnd"/>
           </w:p>
         </w:tc>
         <w:tc>
@@ -2282,8 +2421,16 @@
               <w:rPr>
                 <w:b/>
               </w:rPr>
-              <w:t>Nom du personnage</w:t>
-            </w:r>
+              <w:t xml:space="preserve">Nom du </w:t>
+            </w:r>
+            <w:proofErr w:type="spellStart"/>
+            <w:r>
+              <w:rPr>
+                <w:b/>
+              </w:rPr>
+              <w:t>personnage</w:t>
+            </w:r>
+            <w:proofErr w:type="spellEnd"/>
           </w:p>
         </w:tc>
       </w:tr>
@@ -2344,12 +2491,14 @@
                 <w:b/>
               </w:rPr>
             </w:pPr>
+            <w:proofErr w:type="spellStart"/>
             <w:r>
               <w:rPr>
                 <w:b/>
               </w:rPr>
               <w:t>taille</w:t>
             </w:r>
+            <w:proofErr w:type="spellEnd"/>
           </w:p>
         </w:tc>
         <w:tc>
@@ -2363,12 +2512,14 @@
                 <w:b/>
               </w:rPr>
             </w:pPr>
+            <w:proofErr w:type="spellStart"/>
             <w:r>
               <w:rPr>
                 <w:b/>
               </w:rPr>
               <w:t>chaîne</w:t>
             </w:r>
+            <w:proofErr w:type="spellEnd"/>
           </w:p>
         </w:tc>
         <w:tc>
@@ -2382,12 +2533,14 @@
                 <w:b/>
               </w:rPr>
             </w:pPr>
+            <w:proofErr w:type="spellStart"/>
             <w:r>
               <w:rPr>
                 <w:b/>
               </w:rPr>
               <w:t>taille</w:t>
             </w:r>
+            <w:proofErr w:type="spellEnd"/>
           </w:p>
         </w:tc>
         <w:tc>
@@ -2401,12 +2554,14 @@
                 <w:b/>
               </w:rPr>
             </w:pPr>
+            <w:proofErr w:type="spellStart"/>
             <w:r>
               <w:rPr>
                 <w:b/>
               </w:rPr>
               <w:t>chaîne</w:t>
             </w:r>
+            <w:proofErr w:type="spellEnd"/>
           </w:p>
         </w:tc>
       </w:tr>
@@ -2425,12 +2580,14 @@
                 <w:b/>
               </w:rPr>
             </w:pPr>
+            <w:proofErr w:type="spellStart"/>
             <w:r>
               <w:rPr>
                 <w:b/>
               </w:rPr>
               <w:t>Taille</w:t>
             </w:r>
+            <w:proofErr w:type="spellEnd"/>
           </w:p>
         </w:tc>
         <w:tc>
@@ -2558,12 +2715,14 @@
                 <w:b/>
               </w:rPr>
             </w:pPr>
+            <w:proofErr w:type="spellStart"/>
             <w:r>
               <w:rPr>
                 <w:b/>
               </w:rPr>
               <w:t>Donnée</w:t>
             </w:r>
+            <w:proofErr w:type="spellEnd"/>
           </w:p>
         </w:tc>
         <w:tc>
@@ -2578,12 +2737,14 @@
                 <w:b/>
               </w:rPr>
             </w:pPr>
+            <w:proofErr w:type="spellStart"/>
             <w:r>
               <w:rPr>
                 <w:b/>
               </w:rPr>
               <w:t>Taille</w:t>
             </w:r>
+            <w:proofErr w:type="spellEnd"/>
           </w:p>
           <w:p>
             <w:pPr>
@@ -2612,12 +2773,14 @@
                 <w:b/>
               </w:rPr>
             </w:pPr>
+            <w:proofErr w:type="spellStart"/>
             <w:r>
               <w:rPr>
                 <w:b/>
               </w:rPr>
               <w:t>Discriminant</w:t>
             </w:r>
+            <w:proofErr w:type="spellEnd"/>
           </w:p>
         </w:tc>
         <w:tc>
@@ -2718,12 +2881,14 @@
                 <w:b/>
               </w:rPr>
             </w:pPr>
+            <w:proofErr w:type="spellStart"/>
             <w:r>
               <w:rPr>
                 <w:b/>
               </w:rPr>
               <w:t>taille</w:t>
             </w:r>
+            <w:proofErr w:type="spellEnd"/>
           </w:p>
         </w:tc>
         <w:tc>
@@ -2737,12 +2902,14 @@
                 <w:b/>
               </w:rPr>
             </w:pPr>
+            <w:proofErr w:type="spellStart"/>
             <w:r>
               <w:rPr>
                 <w:b/>
               </w:rPr>
               <w:t>chaîne</w:t>
             </w:r>
+            <w:proofErr w:type="spellEnd"/>
           </w:p>
         </w:tc>
         <w:tc>
@@ -2756,12 +2923,14 @@
                 <w:b/>
               </w:rPr>
             </w:pPr>
+            <w:proofErr w:type="spellStart"/>
             <w:r>
               <w:rPr>
                 <w:b/>
               </w:rPr>
               <w:t>taille</w:t>
             </w:r>
+            <w:proofErr w:type="spellEnd"/>
           </w:p>
         </w:tc>
         <w:tc>
@@ -2775,12 +2944,14 @@
                 <w:b/>
               </w:rPr>
             </w:pPr>
+            <w:proofErr w:type="spellStart"/>
             <w:r>
               <w:rPr>
                 <w:b/>
               </w:rPr>
               <w:t>chaîne</w:t>
             </w:r>
+            <w:proofErr w:type="spellEnd"/>
           </w:p>
         </w:tc>
       </w:tr>
@@ -2799,12 +2970,14 @@
                 <w:b/>
               </w:rPr>
             </w:pPr>
+            <w:proofErr w:type="spellStart"/>
             <w:r>
               <w:rPr>
                 <w:b/>
               </w:rPr>
               <w:t>Taille</w:t>
             </w:r>
+            <w:proofErr w:type="spellEnd"/>
           </w:p>
         </w:tc>
         <w:tc>
@@ -2930,12 +3103,14 @@
                 <w:b/>
               </w:rPr>
             </w:pPr>
+            <w:proofErr w:type="spellStart"/>
             <w:r>
               <w:rPr>
                 <w:b/>
               </w:rPr>
               <w:t>Donnée</w:t>
             </w:r>
+            <w:proofErr w:type="spellEnd"/>
           </w:p>
         </w:tc>
         <w:tc>
@@ -2950,12 +3125,14 @@
                 <w:b/>
               </w:rPr>
             </w:pPr>
+            <w:proofErr w:type="spellStart"/>
             <w:r>
               <w:rPr>
                 <w:b/>
               </w:rPr>
               <w:t>Taille</w:t>
             </w:r>
+            <w:proofErr w:type="spellEnd"/>
           </w:p>
           <w:p>
             <w:pPr>
@@ -2984,12 +3161,14 @@
                 <w:b/>
               </w:rPr>
             </w:pPr>
+            <w:proofErr w:type="spellStart"/>
             <w:r>
               <w:rPr>
                 <w:b/>
               </w:rPr>
               <w:t>Discriminant</w:t>
             </w:r>
+            <w:proofErr w:type="spellEnd"/>
           </w:p>
         </w:tc>
         <w:tc>
@@ -3070,12 +3249,14 @@
                 <w:b/>
               </w:rPr>
             </w:pPr>
+            <w:proofErr w:type="spellStart"/>
             <w:r>
               <w:rPr>
                 <w:b/>
               </w:rPr>
               <w:t>taille</w:t>
             </w:r>
+            <w:proofErr w:type="spellEnd"/>
           </w:p>
         </w:tc>
         <w:tc>
@@ -3089,12 +3270,14 @@
                 <w:b/>
               </w:rPr>
             </w:pPr>
+            <w:proofErr w:type="spellStart"/>
             <w:r>
               <w:rPr>
                 <w:b/>
               </w:rPr>
               <w:t>chaîne</w:t>
             </w:r>
+            <w:proofErr w:type="spellEnd"/>
           </w:p>
         </w:tc>
       </w:tr>
@@ -3113,12 +3296,14 @@
                 <w:b/>
               </w:rPr>
             </w:pPr>
+            <w:proofErr w:type="spellStart"/>
             <w:r>
               <w:rPr>
                 <w:b/>
               </w:rPr>
               <w:t>Taille</w:t>
             </w:r>
+            <w:proofErr w:type="spellEnd"/>
           </w:p>
         </w:tc>
         <w:tc>
@@ -3226,12 +3411,14 @@
                 <w:b/>
               </w:rPr>
             </w:pPr>
+            <w:proofErr w:type="spellStart"/>
             <w:r>
               <w:rPr>
                 <w:b/>
               </w:rPr>
               <w:t>Donnée</w:t>
             </w:r>
+            <w:proofErr w:type="spellEnd"/>
           </w:p>
         </w:tc>
         <w:tc>
@@ -3246,12 +3433,14 @@
                 <w:b/>
               </w:rPr>
             </w:pPr>
+            <w:proofErr w:type="spellStart"/>
             <w:r>
               <w:rPr>
                 <w:b/>
               </w:rPr>
               <w:t>Taille</w:t>
             </w:r>
+            <w:proofErr w:type="spellEnd"/>
           </w:p>
           <w:p>
             <w:pPr>
@@ -3280,12 +3469,14 @@
                 <w:b/>
               </w:rPr>
             </w:pPr>
+            <w:proofErr w:type="spellStart"/>
             <w:r>
               <w:rPr>
                 <w:b/>
               </w:rPr>
               <w:t>Discriminant</w:t>
             </w:r>
+            <w:proofErr w:type="spellEnd"/>
           </w:p>
         </w:tc>
         <w:tc>
@@ -3366,12 +3557,14 @@
                 <w:b/>
               </w:rPr>
             </w:pPr>
+            <w:proofErr w:type="spellStart"/>
             <w:r>
               <w:rPr>
                 <w:b/>
               </w:rPr>
               <w:t>taille</w:t>
             </w:r>
+            <w:proofErr w:type="spellEnd"/>
           </w:p>
         </w:tc>
         <w:tc>
@@ -3385,12 +3578,14 @@
                 <w:b/>
               </w:rPr>
             </w:pPr>
+            <w:proofErr w:type="spellStart"/>
             <w:r>
               <w:rPr>
                 <w:b/>
               </w:rPr>
               <w:t>chaîne</w:t>
             </w:r>
+            <w:proofErr w:type="spellEnd"/>
           </w:p>
         </w:tc>
       </w:tr>
@@ -3409,12 +3604,14 @@
                 <w:b/>
               </w:rPr>
             </w:pPr>
+            <w:proofErr w:type="spellStart"/>
             <w:r>
               <w:rPr>
                 <w:b/>
               </w:rPr>
               <w:t>Taille</w:t>
             </w:r>
+            <w:proofErr w:type="spellEnd"/>
           </w:p>
         </w:tc>
         <w:tc>
@@ -3520,12 +3717,14 @@
                 <w:b/>
               </w:rPr>
             </w:pPr>
+            <w:proofErr w:type="spellStart"/>
             <w:r>
               <w:rPr>
                 <w:b/>
               </w:rPr>
               <w:t>Donnée</w:t>
             </w:r>
+            <w:proofErr w:type="spellEnd"/>
           </w:p>
         </w:tc>
         <w:tc>
@@ -3540,12 +3739,14 @@
                 <w:b/>
               </w:rPr>
             </w:pPr>
+            <w:proofErr w:type="spellStart"/>
             <w:r>
               <w:rPr>
                 <w:b/>
               </w:rPr>
               <w:t>Taille</w:t>
             </w:r>
+            <w:proofErr w:type="spellEnd"/>
           </w:p>
           <w:p>
             <w:pPr>
@@ -3574,12 +3775,14 @@
                 <w:b/>
               </w:rPr>
             </w:pPr>
+            <w:proofErr w:type="spellStart"/>
             <w:r>
               <w:rPr>
                 <w:b/>
               </w:rPr>
               <w:t>Discriminant</w:t>
             </w:r>
+            <w:proofErr w:type="spellEnd"/>
           </w:p>
         </w:tc>
         <w:tc>
@@ -3660,12 +3863,14 @@
                 <w:b/>
               </w:rPr>
             </w:pPr>
+            <w:proofErr w:type="spellStart"/>
             <w:r>
               <w:rPr>
                 <w:b/>
               </w:rPr>
               <w:t>taille</w:t>
             </w:r>
+            <w:proofErr w:type="spellEnd"/>
           </w:p>
         </w:tc>
         <w:tc>
@@ -3679,12 +3884,14 @@
                 <w:b/>
               </w:rPr>
             </w:pPr>
+            <w:proofErr w:type="spellStart"/>
             <w:r>
               <w:rPr>
                 <w:b/>
               </w:rPr>
               <w:t>chaîne</w:t>
             </w:r>
+            <w:proofErr w:type="spellEnd"/>
           </w:p>
         </w:tc>
       </w:tr>
@@ -3700,12 +3907,14 @@
             <w:pPr>
               <w:jc w:val="center"/>
             </w:pPr>
+            <w:proofErr w:type="spellStart"/>
             <w:r>
               <w:rPr>
                 <w:b/>
               </w:rPr>
               <w:t>Taille</w:t>
             </w:r>
+            <w:proofErr w:type="spellEnd"/>
           </w:p>
         </w:tc>
         <w:tc>
@@ -3829,12 +4038,14 @@
                 <w:b/>
               </w:rPr>
             </w:pPr>
+            <w:proofErr w:type="spellStart"/>
             <w:r>
               <w:rPr>
                 <w:b/>
               </w:rPr>
               <w:t>Donnée</w:t>
             </w:r>
+            <w:proofErr w:type="spellEnd"/>
           </w:p>
         </w:tc>
         <w:tc>
@@ -3849,12 +4060,14 @@
                 <w:b/>
               </w:rPr>
             </w:pPr>
+            <w:proofErr w:type="spellStart"/>
             <w:r>
               <w:rPr>
                 <w:b/>
               </w:rPr>
               <w:t>Taille</w:t>
             </w:r>
+            <w:proofErr w:type="spellEnd"/>
           </w:p>
           <w:p>
             <w:pPr>
@@ -3883,12 +4096,14 @@
                 <w:b/>
               </w:rPr>
             </w:pPr>
+            <w:proofErr w:type="spellStart"/>
             <w:r>
               <w:rPr>
                 <w:b/>
               </w:rPr>
               <w:t>Discriminant</w:t>
             </w:r>
+            <w:proofErr w:type="spellEnd"/>
           </w:p>
         </w:tc>
         <w:tc>
@@ -3969,12 +4184,14 @@
                 <w:b/>
               </w:rPr>
             </w:pPr>
+            <w:proofErr w:type="spellStart"/>
             <w:r>
               <w:rPr>
                 <w:b/>
               </w:rPr>
               <w:t>taille</w:t>
             </w:r>
+            <w:proofErr w:type="spellEnd"/>
           </w:p>
         </w:tc>
         <w:tc>
@@ -3988,12 +4205,14 @@
                 <w:b/>
               </w:rPr>
             </w:pPr>
+            <w:proofErr w:type="spellStart"/>
             <w:r>
               <w:rPr>
                 <w:b/>
               </w:rPr>
               <w:t>chaîne</w:t>
             </w:r>
+            <w:proofErr w:type="spellEnd"/>
           </w:p>
         </w:tc>
       </w:tr>
@@ -4012,12 +4231,14 @@
                 <w:b/>
               </w:rPr>
             </w:pPr>
+            <w:proofErr w:type="spellStart"/>
             <w:r>
               <w:rPr>
                 <w:b/>
               </w:rPr>
               <w:t>Taille</w:t>
             </w:r>
+            <w:proofErr w:type="spellEnd"/>
           </w:p>
         </w:tc>
         <w:tc>
@@ -4117,12 +4338,14 @@
                 <w:b/>
               </w:rPr>
             </w:pPr>
+            <w:proofErr w:type="spellStart"/>
             <w:r>
               <w:rPr>
                 <w:b/>
               </w:rPr>
               <w:t>Donnée</w:t>
             </w:r>
+            <w:proofErr w:type="spellEnd"/>
           </w:p>
         </w:tc>
         <w:tc>
@@ -4137,12 +4360,14 @@
                 <w:b/>
               </w:rPr>
             </w:pPr>
+            <w:proofErr w:type="spellStart"/>
             <w:r>
               <w:rPr>
                 <w:b/>
               </w:rPr>
               <w:t>Taille</w:t>
             </w:r>
+            <w:proofErr w:type="spellEnd"/>
           </w:p>
           <w:p>
             <w:pPr>
@@ -4171,12 +4396,14 @@
                 <w:b/>
               </w:rPr>
             </w:pPr>
+            <w:proofErr w:type="spellStart"/>
             <w:r>
               <w:rPr>
                 <w:b/>
               </w:rPr>
               <w:t>Discriminant</w:t>
             </w:r>
+            <w:proofErr w:type="spellEnd"/>
           </w:p>
         </w:tc>
         <w:tc>
@@ -4257,12 +4484,14 @@
                 <w:b/>
               </w:rPr>
             </w:pPr>
+            <w:proofErr w:type="spellStart"/>
             <w:r>
               <w:rPr>
                 <w:b/>
               </w:rPr>
               <w:t>taille</w:t>
             </w:r>
+            <w:proofErr w:type="spellEnd"/>
           </w:p>
         </w:tc>
         <w:tc>
@@ -4276,12 +4505,14 @@
                 <w:b/>
               </w:rPr>
             </w:pPr>
+            <w:proofErr w:type="spellStart"/>
             <w:r>
               <w:rPr>
                 <w:b/>
               </w:rPr>
               <w:t>chaîne</w:t>
             </w:r>
+            <w:proofErr w:type="spellEnd"/>
           </w:p>
         </w:tc>
       </w:tr>
@@ -4300,12 +4531,14 @@
                 <w:b/>
               </w:rPr>
             </w:pPr>
+            <w:proofErr w:type="spellStart"/>
             <w:r>
               <w:rPr>
                 <w:b/>
               </w:rPr>
               <w:t>Taille</w:t>
             </w:r>
+            <w:proofErr w:type="spellEnd"/>
           </w:p>
         </w:tc>
         <w:tc>
@@ -4405,12 +4638,14 @@
                 <w:b/>
               </w:rPr>
             </w:pPr>
+            <w:proofErr w:type="spellStart"/>
             <w:r>
               <w:rPr>
                 <w:b/>
               </w:rPr>
               <w:t>Donnée</w:t>
             </w:r>
+            <w:proofErr w:type="spellEnd"/>
           </w:p>
         </w:tc>
         <w:tc>
@@ -4425,12 +4660,14 @@
                 <w:b/>
               </w:rPr>
             </w:pPr>
+            <w:proofErr w:type="spellStart"/>
             <w:r>
               <w:rPr>
                 <w:b/>
               </w:rPr>
               <w:t>Taille</w:t>
             </w:r>
+            <w:proofErr w:type="spellEnd"/>
           </w:p>
           <w:p>
             <w:pPr>
@@ -4459,12 +4696,14 @@
                 <w:b/>
               </w:rPr>
             </w:pPr>
+            <w:proofErr w:type="spellStart"/>
             <w:r>
               <w:rPr>
                 <w:b/>
               </w:rPr>
               <w:t>Discriminant</w:t>
             </w:r>
+            <w:proofErr w:type="spellEnd"/>
           </w:p>
         </w:tc>
         <w:tc>
@@ -4545,12 +4784,14 @@
                 <w:b/>
               </w:rPr>
             </w:pPr>
+            <w:proofErr w:type="spellStart"/>
             <w:r>
               <w:rPr>
                 <w:b/>
               </w:rPr>
               <w:t>taille</w:t>
             </w:r>
+            <w:proofErr w:type="spellEnd"/>
           </w:p>
         </w:tc>
         <w:tc>
@@ -4564,12 +4805,14 @@
                 <w:b/>
               </w:rPr>
             </w:pPr>
+            <w:proofErr w:type="spellStart"/>
             <w:r>
               <w:rPr>
                 <w:b/>
               </w:rPr>
               <w:t>chaîne</w:t>
             </w:r>
+            <w:proofErr w:type="spellEnd"/>
           </w:p>
         </w:tc>
       </w:tr>
@@ -4588,12 +4831,14 @@
                 <w:b/>
               </w:rPr>
             </w:pPr>
+            <w:proofErr w:type="spellStart"/>
             <w:r>
               <w:rPr>
                 <w:b/>
               </w:rPr>
               <w:t>Taille</w:t>
             </w:r>
+            <w:proofErr w:type="spellEnd"/>
           </w:p>
         </w:tc>
         <w:tc>
@@ -4693,12 +4938,14 @@
                 <w:b/>
               </w:rPr>
             </w:pPr>
+            <w:proofErr w:type="spellStart"/>
             <w:r>
               <w:rPr>
                 <w:b/>
               </w:rPr>
               <w:t>Donnée</w:t>
             </w:r>
+            <w:proofErr w:type="spellEnd"/>
           </w:p>
         </w:tc>
         <w:tc>
@@ -4713,12 +4960,14 @@
                 <w:b/>
               </w:rPr>
             </w:pPr>
+            <w:proofErr w:type="spellStart"/>
             <w:r>
               <w:rPr>
                 <w:b/>
               </w:rPr>
               <w:t>Taille</w:t>
             </w:r>
+            <w:proofErr w:type="spellEnd"/>
           </w:p>
           <w:p>
             <w:pPr>
@@ -4747,12 +4996,14 @@
                 <w:b/>
               </w:rPr>
             </w:pPr>
+            <w:proofErr w:type="spellStart"/>
             <w:r>
               <w:rPr>
                 <w:b/>
               </w:rPr>
               <w:t>Discriminant</w:t>
             </w:r>
+            <w:proofErr w:type="spellEnd"/>
           </w:p>
         </w:tc>
         <w:tc>
@@ -4833,12 +5084,14 @@
                 <w:b/>
               </w:rPr>
             </w:pPr>
+            <w:proofErr w:type="spellStart"/>
             <w:r>
               <w:rPr>
                 <w:b/>
               </w:rPr>
               <w:t>taille</w:t>
             </w:r>
+            <w:proofErr w:type="spellEnd"/>
           </w:p>
         </w:tc>
         <w:tc>
@@ -4852,12 +5105,14 @@
                 <w:b/>
               </w:rPr>
             </w:pPr>
+            <w:proofErr w:type="spellStart"/>
             <w:r>
               <w:rPr>
                 <w:b/>
               </w:rPr>
               <w:t>chaîne</w:t>
             </w:r>
+            <w:proofErr w:type="spellEnd"/>
           </w:p>
         </w:tc>
       </w:tr>
@@ -4876,12 +5131,14 @@
                 <w:b/>
               </w:rPr>
             </w:pPr>
+            <w:proofErr w:type="spellStart"/>
             <w:r>
               <w:rPr>
                 <w:b/>
               </w:rPr>
               <w:t>Taille</w:t>
             </w:r>
+            <w:proofErr w:type="spellEnd"/>
           </w:p>
         </w:tc>
         <w:tc>
@@ -4988,12 +5245,14 @@
                 <w:b/>
               </w:rPr>
             </w:pPr>
+            <w:proofErr w:type="spellStart"/>
             <w:r>
               <w:rPr>
                 <w:b/>
               </w:rPr>
               <w:t>Donnée</w:t>
             </w:r>
+            <w:proofErr w:type="spellEnd"/>
           </w:p>
         </w:tc>
         <w:tc>
@@ -5008,12 +5267,14 @@
                 <w:b/>
               </w:rPr>
             </w:pPr>
+            <w:proofErr w:type="spellStart"/>
             <w:r>
               <w:rPr>
                 <w:b/>
               </w:rPr>
               <w:t>Taille</w:t>
             </w:r>
+            <w:proofErr w:type="spellEnd"/>
           </w:p>
           <w:p>
             <w:pPr>
@@ -5042,12 +5303,14 @@
                 <w:b/>
               </w:rPr>
             </w:pPr>
+            <w:proofErr w:type="spellStart"/>
             <w:r>
               <w:rPr>
                 <w:b/>
               </w:rPr>
               <w:t>Discriminant</w:t>
             </w:r>
+            <w:proofErr w:type="spellEnd"/>
           </w:p>
         </w:tc>
         <w:tc>
@@ -5065,8 +5328,16 @@
               <w:rPr>
                 <w:b/>
               </w:rPr>
-              <w:t>ID Personnage</w:t>
-            </w:r>
+              <w:t xml:space="preserve">ID </w:t>
+            </w:r>
+            <w:proofErr w:type="spellStart"/>
+            <w:r>
+              <w:rPr>
+                <w:b/>
+              </w:rPr>
+              <w:t>Personnage</w:t>
+            </w:r>
+            <w:proofErr w:type="spellEnd"/>
           </w:p>
         </w:tc>
       </w:tr>
@@ -5127,11 +5398,19 @@
                 <w:b/>
               </w:rPr>
             </w:pPr>
-            <w:r>
-              <w:rPr>
-                <w:b/>
-              </w:rPr>
-              <w:t>Entier long</w:t>
+            <w:proofErr w:type="spellStart"/>
+            <w:r>
+              <w:rPr>
+                <w:b/>
+              </w:rPr>
+              <w:t>Entier</w:t>
+            </w:r>
+            <w:proofErr w:type="spellEnd"/>
+            <w:r>
+              <w:rPr>
+                <w:b/>
+              </w:rPr>
+              <w:t xml:space="preserve"> long</w:t>
             </w:r>
           </w:p>
         </w:tc>
@@ -5151,12 +5430,14 @@
                 <w:b/>
               </w:rPr>
             </w:pPr>
+            <w:proofErr w:type="spellStart"/>
             <w:r>
               <w:rPr>
                 <w:b/>
               </w:rPr>
               <w:t>Taille</w:t>
             </w:r>
+            <w:proofErr w:type="spellEnd"/>
           </w:p>
         </w:tc>
         <w:tc>
@@ -5242,12 +5523,14 @@
                 <w:b/>
               </w:rPr>
             </w:pPr>
+            <w:proofErr w:type="spellStart"/>
             <w:r>
               <w:rPr>
                 <w:b/>
               </w:rPr>
               <w:t>Donnée</w:t>
             </w:r>
+            <w:proofErr w:type="spellEnd"/>
           </w:p>
         </w:tc>
         <w:tc>
@@ -5262,12 +5545,14 @@
                 <w:b/>
               </w:rPr>
             </w:pPr>
+            <w:proofErr w:type="spellStart"/>
             <w:r>
               <w:rPr>
                 <w:b/>
               </w:rPr>
               <w:t>Taille</w:t>
             </w:r>
+            <w:proofErr w:type="spellEnd"/>
           </w:p>
           <w:p>
             <w:pPr>
@@ -5296,12 +5581,14 @@
                 <w:b/>
               </w:rPr>
             </w:pPr>
+            <w:proofErr w:type="spellStart"/>
             <w:r>
               <w:rPr>
                 <w:b/>
               </w:rPr>
               <w:t>Discriminant</w:t>
             </w:r>
+            <w:proofErr w:type="spellEnd"/>
           </w:p>
         </w:tc>
         <w:tc>
@@ -5381,11 +5668,19 @@
                 <w:b/>
               </w:rPr>
             </w:pPr>
-            <w:r>
-              <w:rPr>
-                <w:b/>
-              </w:rPr>
-              <w:t>Entier long</w:t>
+            <w:proofErr w:type="spellStart"/>
+            <w:r>
+              <w:rPr>
+                <w:b/>
+              </w:rPr>
+              <w:t>Entier</w:t>
+            </w:r>
+            <w:proofErr w:type="spellEnd"/>
+            <w:r>
+              <w:rPr>
+                <w:b/>
+              </w:rPr>
+              <w:t xml:space="preserve"> long</w:t>
             </w:r>
           </w:p>
         </w:tc>
@@ -5405,12 +5700,14 @@
                 <w:b/>
               </w:rPr>
             </w:pPr>
+            <w:proofErr w:type="spellStart"/>
             <w:r>
               <w:rPr>
                 <w:b/>
               </w:rPr>
               <w:t>Taille</w:t>
             </w:r>
+            <w:proofErr w:type="spellEnd"/>
           </w:p>
         </w:tc>
         <w:tc>
@@ -5496,12 +5793,14 @@
                 <w:b/>
               </w:rPr>
             </w:pPr>
+            <w:proofErr w:type="spellStart"/>
             <w:r>
               <w:rPr>
                 <w:b/>
               </w:rPr>
               <w:t>Donnée</w:t>
             </w:r>
+            <w:proofErr w:type="spellEnd"/>
           </w:p>
         </w:tc>
         <w:tc>
@@ -5516,12 +5815,14 @@
                 <w:b/>
               </w:rPr>
             </w:pPr>
+            <w:proofErr w:type="spellStart"/>
             <w:r>
               <w:rPr>
                 <w:b/>
               </w:rPr>
               <w:t>Taille</w:t>
             </w:r>
+            <w:proofErr w:type="spellEnd"/>
           </w:p>
           <w:p>
             <w:pPr>
@@ -5550,12 +5851,14 @@
                 <w:b/>
               </w:rPr>
             </w:pPr>
+            <w:proofErr w:type="spellStart"/>
             <w:r>
               <w:rPr>
                 <w:b/>
               </w:rPr>
               <w:t>Discriminant</w:t>
             </w:r>
+            <w:proofErr w:type="spellEnd"/>
           </w:p>
         </w:tc>
         <w:tc>
@@ -5635,11 +5938,19 @@
                 <w:b/>
               </w:rPr>
             </w:pPr>
-            <w:r>
-              <w:rPr>
-                <w:b/>
-              </w:rPr>
-              <w:t>Entier long</w:t>
+            <w:proofErr w:type="spellStart"/>
+            <w:r>
+              <w:rPr>
+                <w:b/>
+              </w:rPr>
+              <w:t>Entier</w:t>
+            </w:r>
+            <w:proofErr w:type="spellEnd"/>
+            <w:r>
+              <w:rPr>
+                <w:b/>
+              </w:rPr>
+              <w:t xml:space="preserve"> long</w:t>
             </w:r>
           </w:p>
         </w:tc>
@@ -5659,12 +5970,14 @@
                 <w:b/>
               </w:rPr>
             </w:pPr>
+            <w:proofErr w:type="spellStart"/>
             <w:r>
               <w:rPr>
                 <w:b/>
               </w:rPr>
               <w:t>Taille</w:t>
             </w:r>
+            <w:proofErr w:type="spellEnd"/>
           </w:p>
         </w:tc>
         <w:tc>
@@ -5796,12 +6109,14 @@
                 <w:b/>
               </w:rPr>
             </w:pPr>
+            <w:proofErr w:type="spellStart"/>
             <w:r>
               <w:rPr>
                 <w:b/>
               </w:rPr>
               <w:t>Donnée</w:t>
             </w:r>
+            <w:proofErr w:type="spellEnd"/>
           </w:p>
         </w:tc>
         <w:tc>
@@ -5816,12 +6131,14 @@
                 <w:b/>
               </w:rPr>
             </w:pPr>
+            <w:proofErr w:type="spellStart"/>
             <w:r>
               <w:rPr>
                 <w:b/>
               </w:rPr>
               <w:t>Taille</w:t>
             </w:r>
+            <w:proofErr w:type="spellEnd"/>
           </w:p>
           <w:p>
             <w:pPr>
@@ -5850,12 +6167,14 @@
                 <w:b/>
               </w:rPr>
             </w:pPr>
+            <w:proofErr w:type="spellStart"/>
             <w:r>
               <w:rPr>
                 <w:b/>
               </w:rPr>
               <w:t>Discriminant</w:t>
             </w:r>
+            <w:proofErr w:type="spellEnd"/>
           </w:p>
         </w:tc>
         <w:tc>
@@ -5936,12 +6255,14 @@
                 <w:b/>
               </w:rPr>
             </w:pPr>
+            <w:proofErr w:type="spellStart"/>
             <w:r>
               <w:rPr>
                 <w:b/>
               </w:rPr>
               <w:t>taille</w:t>
             </w:r>
+            <w:proofErr w:type="spellEnd"/>
           </w:p>
         </w:tc>
         <w:tc>
@@ -5955,12 +6276,14 @@
                 <w:b/>
               </w:rPr>
             </w:pPr>
+            <w:proofErr w:type="spellStart"/>
             <w:r>
               <w:rPr>
                 <w:b/>
               </w:rPr>
               <w:t>chaîne</w:t>
             </w:r>
+            <w:proofErr w:type="spellEnd"/>
           </w:p>
         </w:tc>
       </w:tr>
@@ -5979,12 +6302,14 @@
                 <w:b/>
               </w:rPr>
             </w:pPr>
+            <w:proofErr w:type="spellStart"/>
             <w:r>
               <w:rPr>
                 <w:b/>
               </w:rPr>
               <w:t>Taille</w:t>
             </w:r>
+            <w:proofErr w:type="spellEnd"/>
           </w:p>
         </w:tc>
         <w:tc>
@@ -6076,12 +6401,14 @@
                 <w:b/>
               </w:rPr>
             </w:pPr>
+            <w:proofErr w:type="spellStart"/>
             <w:r>
               <w:rPr>
                 <w:b/>
               </w:rPr>
               <w:t>Donnée</w:t>
             </w:r>
+            <w:proofErr w:type="spellEnd"/>
           </w:p>
         </w:tc>
         <w:tc>
@@ -6096,12 +6423,14 @@
                 <w:b/>
               </w:rPr>
             </w:pPr>
+            <w:proofErr w:type="spellStart"/>
             <w:r>
               <w:rPr>
                 <w:b/>
               </w:rPr>
               <w:t>Taille</w:t>
             </w:r>
+            <w:proofErr w:type="spellEnd"/>
           </w:p>
           <w:p>
             <w:pPr>
@@ -6130,12 +6459,14 @@
                 <w:b/>
               </w:rPr>
             </w:pPr>
+            <w:proofErr w:type="spellStart"/>
             <w:r>
               <w:rPr>
                 <w:b/>
               </w:rPr>
               <w:t>Discriminant</w:t>
             </w:r>
+            <w:proofErr w:type="spellEnd"/>
           </w:p>
         </w:tc>
       </w:tr>
@@ -6192,12 +6523,14 @@
                 <w:b/>
               </w:rPr>
             </w:pPr>
+            <w:proofErr w:type="spellStart"/>
             <w:r>
               <w:rPr>
                 <w:b/>
               </w:rPr>
               <w:t>Taille</w:t>
             </w:r>
+            <w:proofErr w:type="spellEnd"/>
           </w:p>
         </w:tc>
         <w:tc>
@@ -6283,12 +6616,14 @@
                 <w:b/>
               </w:rPr>
             </w:pPr>
+            <w:proofErr w:type="spellStart"/>
             <w:r>
               <w:rPr>
                 <w:b/>
               </w:rPr>
               <w:t>Donnée</w:t>
             </w:r>
+            <w:proofErr w:type="spellEnd"/>
           </w:p>
         </w:tc>
         <w:tc>
@@ -6303,12 +6638,14 @@
                 <w:b/>
               </w:rPr>
             </w:pPr>
+            <w:proofErr w:type="spellStart"/>
             <w:r>
               <w:rPr>
                 <w:b/>
               </w:rPr>
               <w:t>Taille</w:t>
             </w:r>
+            <w:proofErr w:type="spellEnd"/>
           </w:p>
           <w:p>
             <w:pPr>
@@ -6337,12 +6674,14 @@
                 <w:b/>
               </w:rPr>
             </w:pPr>
+            <w:proofErr w:type="spellStart"/>
             <w:r>
               <w:rPr>
                 <w:b/>
               </w:rPr>
               <w:t>Discriminant</w:t>
             </w:r>
+            <w:proofErr w:type="spellEnd"/>
           </w:p>
         </w:tc>
       </w:tr>
@@ -6399,12 +6738,14 @@
                 <w:b/>
               </w:rPr>
             </w:pPr>
+            <w:proofErr w:type="spellStart"/>
             <w:r>
               <w:rPr>
                 <w:b/>
               </w:rPr>
               <w:t>Taille</w:t>
             </w:r>
+            <w:proofErr w:type="spellEnd"/>
           </w:p>
         </w:tc>
         <w:tc>
@@ -6491,12 +6832,14 @@
                 <w:b/>
               </w:rPr>
             </w:pPr>
+            <w:proofErr w:type="spellStart"/>
             <w:r>
               <w:rPr>
                 <w:b/>
               </w:rPr>
               <w:t>Donnée</w:t>
             </w:r>
+            <w:proofErr w:type="spellEnd"/>
           </w:p>
         </w:tc>
         <w:tc>
@@ -6511,12 +6854,14 @@
                 <w:b/>
               </w:rPr>
             </w:pPr>
+            <w:proofErr w:type="spellStart"/>
             <w:r>
               <w:rPr>
                 <w:b/>
               </w:rPr>
               <w:t>Taille</w:t>
             </w:r>
+            <w:proofErr w:type="spellEnd"/>
           </w:p>
           <w:p>
             <w:pPr>
@@ -6545,12 +6890,14 @@
                 <w:b/>
               </w:rPr>
             </w:pPr>
+            <w:proofErr w:type="spellStart"/>
             <w:r>
               <w:rPr>
                 <w:b/>
               </w:rPr>
               <w:t>Discriminant</w:t>
             </w:r>
+            <w:proofErr w:type="spellEnd"/>
           </w:p>
         </w:tc>
         <w:tc>
@@ -6568,8 +6915,16 @@
               <w:rPr>
                 <w:b/>
               </w:rPr>
-              <w:t>ID Personnage</w:t>
-            </w:r>
+              <w:t xml:space="preserve">ID </w:t>
+            </w:r>
+            <w:proofErr w:type="spellStart"/>
+            <w:r>
+              <w:rPr>
+                <w:b/>
+              </w:rPr>
+              <w:t>Personnage</w:t>
+            </w:r>
+            <w:proofErr w:type="spellEnd"/>
           </w:p>
         </w:tc>
       </w:tr>
@@ -6630,11 +6985,19 @@
                 <w:b/>
               </w:rPr>
             </w:pPr>
-            <w:r>
-              <w:rPr>
-                <w:b/>
-              </w:rPr>
-              <w:t>Entier long</w:t>
+            <w:proofErr w:type="spellStart"/>
+            <w:r>
+              <w:rPr>
+                <w:b/>
+              </w:rPr>
+              <w:t>Entier</w:t>
+            </w:r>
+            <w:proofErr w:type="spellEnd"/>
+            <w:r>
+              <w:rPr>
+                <w:b/>
+              </w:rPr>
+              <w:t xml:space="preserve"> long</w:t>
             </w:r>
           </w:p>
         </w:tc>
@@ -6654,12 +7017,14 @@
                 <w:b/>
               </w:rPr>
             </w:pPr>
+            <w:proofErr w:type="spellStart"/>
             <w:r>
               <w:rPr>
                 <w:b/>
               </w:rPr>
               <w:t>Taille</w:t>
             </w:r>
+            <w:proofErr w:type="spellEnd"/>
           </w:p>
         </w:tc>
         <w:tc>
@@ -6745,12 +7110,14 @@
                 <w:b/>
               </w:rPr>
             </w:pPr>
+            <w:proofErr w:type="spellStart"/>
             <w:r>
               <w:rPr>
                 <w:b/>
               </w:rPr>
               <w:t>Donnée</w:t>
             </w:r>
+            <w:proofErr w:type="spellEnd"/>
           </w:p>
         </w:tc>
         <w:tc>
@@ -6765,12 +7132,14 @@
                 <w:b/>
               </w:rPr>
             </w:pPr>
+            <w:proofErr w:type="spellStart"/>
             <w:r>
               <w:rPr>
                 <w:b/>
               </w:rPr>
               <w:t>Taille</w:t>
             </w:r>
+            <w:proofErr w:type="spellEnd"/>
           </w:p>
           <w:p>
             <w:pPr>
@@ -6799,12 +7168,14 @@
                 <w:b/>
               </w:rPr>
             </w:pPr>
+            <w:proofErr w:type="spellStart"/>
             <w:r>
               <w:rPr>
                 <w:b/>
               </w:rPr>
               <w:t>Discriminant</w:t>
             </w:r>
+            <w:proofErr w:type="spellEnd"/>
           </w:p>
         </w:tc>
         <w:tc>
@@ -6822,8 +7193,24 @@
               <w:rPr>
                 <w:b/>
               </w:rPr>
-              <w:t>Je gagne ?</w:t>
-            </w:r>
+              <w:t xml:space="preserve">Je </w:t>
+            </w:r>
+            <w:proofErr w:type="spellStart"/>
+            <w:proofErr w:type="gramStart"/>
+            <w:r>
+              <w:rPr>
+                <w:b/>
+              </w:rPr>
+              <w:t>gagne</w:t>
+            </w:r>
+            <w:proofErr w:type="spellEnd"/>
+            <w:r>
+              <w:rPr>
+                <w:b/>
+              </w:rPr>
+              <w:t> ?</w:t>
+            </w:r>
+            <w:proofErr w:type="gramEnd"/>
           </w:p>
         </w:tc>
       </w:tr>
@@ -6884,12 +7271,14 @@
                 <w:b/>
               </w:rPr>
             </w:pPr>
+            <w:proofErr w:type="spellStart"/>
             <w:r>
               <w:rPr>
                 <w:b/>
               </w:rPr>
               <w:t>booléen</w:t>
             </w:r>
+            <w:proofErr w:type="spellEnd"/>
           </w:p>
         </w:tc>
       </w:tr>
@@ -6908,12 +7297,14 @@
                 <w:b/>
               </w:rPr>
             </w:pPr>
+            <w:proofErr w:type="spellStart"/>
             <w:r>
               <w:rPr>
                 <w:b/>
               </w:rPr>
               <w:t>Taille</w:t>
             </w:r>
+            <w:proofErr w:type="spellEnd"/>
           </w:p>
         </w:tc>
         <w:tc>
@@ -7017,12 +7408,14 @@
                 <w:b/>
               </w:rPr>
             </w:pPr>
+            <w:proofErr w:type="spellStart"/>
             <w:r>
               <w:rPr>
                 <w:b/>
               </w:rPr>
               <w:t>Donnée</w:t>
             </w:r>
+            <w:proofErr w:type="spellEnd"/>
           </w:p>
         </w:tc>
         <w:tc>
@@ -7037,12 +7430,14 @@
                 <w:b/>
               </w:rPr>
             </w:pPr>
+            <w:proofErr w:type="spellStart"/>
             <w:r>
               <w:rPr>
                 <w:b/>
               </w:rPr>
               <w:t>Taille</w:t>
             </w:r>
+            <w:proofErr w:type="spellEnd"/>
           </w:p>
           <w:p>
             <w:pPr>
@@ -7071,12 +7466,14 @@
                 <w:b/>
               </w:rPr>
             </w:pPr>
+            <w:proofErr w:type="spellStart"/>
             <w:r>
               <w:rPr>
                 <w:b/>
               </w:rPr>
               <w:t>Discriminant</w:t>
             </w:r>
+            <w:proofErr w:type="spellEnd"/>
           </w:p>
         </w:tc>
         <w:tc>
@@ -7094,7 +7491,14 @@
               <w:rPr>
                 <w:b/>
               </w:rPr>
-              <w:t>ID P</w:t>
+              <w:t xml:space="preserve">ID </w:t>
+            </w:r>
+            <w:proofErr w:type="spellStart"/>
+            <w:r>
+              <w:rPr>
+                <w:b/>
+              </w:rPr>
+              <w:t>P</w:t>
             </w:r>
             <w:r>
               <w:rPr>
@@ -7102,6 +7506,7 @@
               </w:rPr>
               <w:t>ersonnage</w:t>
             </w:r>
+            <w:proofErr w:type="spellEnd"/>
           </w:p>
         </w:tc>
         <w:tc>
@@ -7220,11 +7625,19 @@
                 <w:b/>
               </w:rPr>
             </w:pPr>
-            <w:r>
-              <w:rPr>
-                <w:b/>
-              </w:rPr>
-              <w:t>Entier long</w:t>
+            <w:proofErr w:type="spellStart"/>
+            <w:r>
+              <w:rPr>
+                <w:b/>
+              </w:rPr>
+              <w:t>Entier</w:t>
+            </w:r>
+            <w:proofErr w:type="spellEnd"/>
+            <w:r>
+              <w:rPr>
+                <w:b/>
+              </w:rPr>
+              <w:t xml:space="preserve"> long</w:t>
             </w:r>
           </w:p>
         </w:tc>
@@ -7239,12 +7652,14 @@
                 <w:b/>
               </w:rPr>
             </w:pPr>
+            <w:proofErr w:type="spellStart"/>
             <w:r>
               <w:rPr>
                 <w:b/>
               </w:rPr>
               <w:t>Taille</w:t>
             </w:r>
+            <w:proofErr w:type="spellEnd"/>
           </w:p>
         </w:tc>
         <w:tc>
@@ -7258,12 +7673,14 @@
                 <w:b/>
               </w:rPr>
             </w:pPr>
+            <w:proofErr w:type="spellStart"/>
             <w:r>
               <w:rPr>
                 <w:b/>
               </w:rPr>
               <w:t>Chaîne</w:t>
             </w:r>
+            <w:proofErr w:type="spellEnd"/>
           </w:p>
         </w:tc>
         <w:tc>
@@ -7277,11 +7694,19 @@
                 <w:b/>
               </w:rPr>
             </w:pPr>
-            <w:r>
-              <w:rPr>
-                <w:b/>
-              </w:rPr>
-              <w:t>Entier court</w:t>
+            <w:proofErr w:type="spellStart"/>
+            <w:r>
+              <w:rPr>
+                <w:b/>
+              </w:rPr>
+              <w:t>Entier</w:t>
+            </w:r>
+            <w:proofErr w:type="spellEnd"/>
+            <w:r>
+              <w:rPr>
+                <w:b/>
+              </w:rPr>
+              <w:t xml:space="preserve"> court</w:t>
             </w:r>
           </w:p>
         </w:tc>
@@ -7296,11 +7721,19 @@
                 <w:b/>
               </w:rPr>
             </w:pPr>
-            <w:r>
-              <w:rPr>
-                <w:b/>
-              </w:rPr>
-              <w:t>Entier court</w:t>
+            <w:proofErr w:type="spellStart"/>
+            <w:r>
+              <w:rPr>
+                <w:b/>
+              </w:rPr>
+              <w:t>Entier</w:t>
+            </w:r>
+            <w:proofErr w:type="spellEnd"/>
+            <w:r>
+              <w:rPr>
+                <w:b/>
+              </w:rPr>
+              <w:t xml:space="preserve"> court</w:t>
             </w:r>
           </w:p>
         </w:tc>
@@ -7320,12 +7753,14 @@
                 <w:b/>
               </w:rPr>
             </w:pPr>
+            <w:proofErr w:type="spellStart"/>
             <w:r>
               <w:rPr>
                 <w:b/>
               </w:rPr>
               <w:t>Taille</w:t>
             </w:r>
+            <w:proofErr w:type="spellEnd"/>
           </w:p>
         </w:tc>
         <w:tc>
@@ -7458,12 +7893,14 @@
                 <w:b/>
               </w:rPr>
             </w:pPr>
+            <w:proofErr w:type="spellStart"/>
             <w:r>
               <w:rPr>
                 <w:b/>
               </w:rPr>
               <w:t>Strength</w:t>
             </w:r>
+            <w:proofErr w:type="spellEnd"/>
           </w:p>
         </w:tc>
         <w:tc>
@@ -7522,11 +7959,19 @@
               </w:rPr>
               <w:t xml:space="preserve">ID </w:t>
             </w:r>
-            <w:r>
-              <w:rPr>
-                <w:b/>
-              </w:rPr>
-              <w:t>Bonuses (Table)</w:t>
+            <w:proofErr w:type="spellStart"/>
+            <w:r>
+              <w:rPr>
+                <w:b/>
+              </w:rPr>
+              <w:t>Bonuses</w:t>
+            </w:r>
+            <w:proofErr w:type="spellEnd"/>
+            <w:r>
+              <w:rPr>
+                <w:b/>
+              </w:rPr>
+              <w:t xml:space="preserve"> (Table)</w:t>
             </w:r>
           </w:p>
         </w:tc>
@@ -7778,12 +8223,14 @@
                 <w:b/>
               </w:rPr>
             </w:pPr>
+            <w:proofErr w:type="spellStart"/>
             <w:r>
               <w:rPr>
                 <w:b/>
               </w:rPr>
               <w:t>Donnée</w:t>
             </w:r>
+            <w:proofErr w:type="spellEnd"/>
           </w:p>
         </w:tc>
         <w:tc>
@@ -7798,12 +8245,14 @@
                 <w:b/>
               </w:rPr>
             </w:pPr>
+            <w:proofErr w:type="spellStart"/>
             <w:r>
               <w:rPr>
                 <w:b/>
               </w:rPr>
               <w:t>Taille</w:t>
             </w:r>
+            <w:proofErr w:type="spellEnd"/>
           </w:p>
           <w:p>
             <w:pPr>
@@ -7832,12 +8281,14 @@
                 <w:b/>
               </w:rPr>
             </w:pPr>
+            <w:proofErr w:type="spellStart"/>
             <w:r>
               <w:rPr>
                 <w:b/>
               </w:rPr>
               <w:t>Discriminant</w:t>
             </w:r>
+            <w:proofErr w:type="spellEnd"/>
           </w:p>
         </w:tc>
         <w:tc>
@@ -7937,11 +8388,19 @@
                 <w:b/>
               </w:rPr>
             </w:pPr>
-            <w:r>
-              <w:rPr>
-                <w:b/>
-              </w:rPr>
-              <w:t>Entier long</w:t>
+            <w:proofErr w:type="spellStart"/>
+            <w:r>
+              <w:rPr>
+                <w:b/>
+              </w:rPr>
+              <w:t>Entier</w:t>
+            </w:r>
+            <w:proofErr w:type="spellEnd"/>
+            <w:r>
+              <w:rPr>
+                <w:b/>
+              </w:rPr>
+              <w:t xml:space="preserve"> long</w:t>
             </w:r>
           </w:p>
         </w:tc>
@@ -7956,12 +8415,14 @@
                 <w:b/>
               </w:rPr>
             </w:pPr>
+            <w:proofErr w:type="spellStart"/>
             <w:r>
               <w:rPr>
                 <w:b/>
               </w:rPr>
               <w:t>Taille</w:t>
             </w:r>
+            <w:proofErr w:type="spellEnd"/>
           </w:p>
         </w:tc>
         <w:tc>
@@ -7975,12 +8436,14 @@
                 <w:b/>
               </w:rPr>
             </w:pPr>
+            <w:proofErr w:type="spellStart"/>
             <w:r>
               <w:rPr>
                 <w:b/>
               </w:rPr>
               <w:t>Données</w:t>
             </w:r>
+            <w:proofErr w:type="spellEnd"/>
           </w:p>
         </w:tc>
       </w:tr>
@@ -7999,12 +8462,14 @@
                 <w:b/>
               </w:rPr>
             </w:pPr>
+            <w:proofErr w:type="spellStart"/>
             <w:r>
               <w:rPr>
                 <w:b/>
               </w:rPr>
               <w:t>Taille</w:t>
             </w:r>
+            <w:proofErr w:type="spellEnd"/>
           </w:p>
         </w:tc>
         <w:tc>
@@ -8092,17 +8557,18 @@
     <w:tbl>
       <w:tblPr>
         <w:tblStyle w:val="Grilledutableau"/>
-        <w:tblW w:w="8955" w:type="dxa"/>
+        <w:tblW w:w="9453" w:type="dxa"/>
         <w:tblLook w:val="04A0"/>
       </w:tblPr>
       <w:tblGrid>
-        <w:gridCol w:w="961"/>
-        <w:gridCol w:w="1155"/>
-        <w:gridCol w:w="1536"/>
-        <w:gridCol w:w="1559"/>
-        <w:gridCol w:w="860"/>
-        <w:gridCol w:w="978"/>
-        <w:gridCol w:w="904"/>
+        <w:gridCol w:w="953"/>
+        <w:gridCol w:w="1125"/>
+        <w:gridCol w:w="1500"/>
+        <w:gridCol w:w="1385"/>
+        <w:gridCol w:w="839"/>
+        <w:gridCol w:w="948"/>
+        <w:gridCol w:w="874"/>
+        <w:gridCol w:w="827"/>
         <w:gridCol w:w="1002"/>
       </w:tblGrid>
       <w:tr>
@@ -8111,7 +8577,7 @@
         </w:trPr>
         <w:tc>
           <w:tcPr>
-            <w:tcW w:w="961" w:type="dxa"/>
+            <w:tcW w:w="953" w:type="dxa"/>
             <w:vMerge w:val="restart"/>
           </w:tcPr>
           <w:p>
@@ -8121,17 +8587,19 @@
                 <w:b/>
               </w:rPr>
             </w:pPr>
+            <w:proofErr w:type="spellStart"/>
             <w:r>
               <w:rPr>
                 <w:b/>
               </w:rPr>
               <w:t>Donnée</w:t>
             </w:r>
-          </w:p>
-        </w:tc>
-        <w:tc>
-          <w:tcPr>
-            <w:tcW w:w="1155" w:type="dxa"/>
+            <w:proofErr w:type="spellEnd"/>
+          </w:p>
+        </w:tc>
+        <w:tc>
+          <w:tcPr>
+            <w:tcW w:w="1125" w:type="dxa"/>
             <w:vMerge w:val="restart"/>
           </w:tcPr>
           <w:p>
@@ -8141,12 +8609,14 @@
                 <w:b/>
               </w:rPr>
             </w:pPr>
+            <w:proofErr w:type="spellStart"/>
             <w:r>
               <w:rPr>
                 <w:b/>
               </w:rPr>
               <w:t>Taille</w:t>
             </w:r>
+            <w:proofErr w:type="spellEnd"/>
           </w:p>
           <w:p>
             <w:pPr>
@@ -8165,7 +8635,7 @@
         </w:tc>
         <w:tc>
           <w:tcPr>
-            <w:tcW w:w="1536" w:type="dxa"/>
+            <w:tcW w:w="1500" w:type="dxa"/>
             <w:vMerge w:val="restart"/>
           </w:tcPr>
           <w:p>
@@ -8175,17 +8645,19 @@
                 <w:b/>
               </w:rPr>
             </w:pPr>
+            <w:proofErr w:type="spellStart"/>
             <w:r>
               <w:rPr>
                 <w:b/>
               </w:rPr>
               <w:t>Discriminant</w:t>
             </w:r>
-          </w:p>
-        </w:tc>
-        <w:tc>
-          <w:tcPr>
-            <w:tcW w:w="1559" w:type="dxa"/>
+            <w:proofErr w:type="spellEnd"/>
+          </w:p>
+        </w:tc>
+        <w:tc>
+          <w:tcPr>
+            <w:tcW w:w="1385" w:type="dxa"/>
           </w:tcPr>
           <w:p>
             <w:pPr>
@@ -8204,7 +8676,7 @@
         </w:tc>
         <w:tc>
           <w:tcPr>
-            <w:tcW w:w="1838" w:type="dxa"/>
+            <w:tcW w:w="1787" w:type="dxa"/>
             <w:gridSpan w:val="2"/>
           </w:tcPr>
           <w:p>
@@ -8224,7 +8696,7 @@
         </w:tc>
         <w:tc>
           <w:tcPr>
-            <w:tcW w:w="904" w:type="dxa"/>
+            <w:tcW w:w="874" w:type="dxa"/>
           </w:tcPr>
           <w:p>
             <w:pPr>
@@ -8238,6 +8710,25 @@
                 <w:b/>
               </w:rPr>
               <w:t>Level</w:t>
+            </w:r>
+          </w:p>
+        </w:tc>
+        <w:tc>
+          <w:tcPr>
+            <w:tcW w:w="827" w:type="dxa"/>
+          </w:tcPr>
+          <w:p>
+            <w:pPr>
+              <w:jc w:val="center"/>
+              <w:rPr>
+                <w:b/>
+              </w:rPr>
+            </w:pPr>
+            <w:r>
+              <w:rPr>
+                <w:b/>
+              </w:rPr>
+              <w:t>Life</w:t>
             </w:r>
           </w:p>
         </w:tc>
@@ -8267,7 +8758,7 @@
         </w:trPr>
         <w:tc>
           <w:tcPr>
-            <w:tcW w:w="961" w:type="dxa"/>
+            <w:tcW w:w="953" w:type="dxa"/>
             <w:vMerge/>
           </w:tcPr>
           <w:p>
@@ -8281,7 +8772,7 @@
         </w:tc>
         <w:tc>
           <w:tcPr>
-            <w:tcW w:w="1155" w:type="dxa"/>
+            <w:tcW w:w="1125" w:type="dxa"/>
             <w:vMerge/>
           </w:tcPr>
           <w:p>
@@ -8295,7 +8786,7 @@
         </w:tc>
         <w:tc>
           <w:tcPr>
-            <w:tcW w:w="1536" w:type="dxa"/>
+            <w:tcW w:w="1500" w:type="dxa"/>
             <w:vMerge/>
           </w:tcPr>
           <w:p>
@@ -8309,77 +8800,124 @@
         </w:tc>
         <w:tc>
           <w:tcPr>
-            <w:tcW w:w="1559" w:type="dxa"/>
-          </w:tcPr>
-          <w:p>
-            <w:pPr>
-              <w:jc w:val="center"/>
-              <w:rPr>
-                <w:b/>
-              </w:rPr>
-            </w:pPr>
-            <w:r>
-              <w:rPr>
-                <w:b/>
-              </w:rPr>
-              <w:t>Entier long</w:t>
-            </w:r>
-          </w:p>
-        </w:tc>
-        <w:tc>
-          <w:tcPr>
-            <w:tcW w:w="860" w:type="dxa"/>
-          </w:tcPr>
-          <w:p>
-            <w:pPr>
-              <w:jc w:val="center"/>
-              <w:rPr>
-                <w:b/>
-              </w:rPr>
-            </w:pPr>
+            <w:tcW w:w="1385" w:type="dxa"/>
+          </w:tcPr>
+          <w:p>
+            <w:pPr>
+              <w:jc w:val="center"/>
+              <w:rPr>
+                <w:b/>
+              </w:rPr>
+            </w:pPr>
+            <w:proofErr w:type="spellStart"/>
+            <w:r>
+              <w:rPr>
+                <w:b/>
+              </w:rPr>
+              <w:t>Entier</w:t>
+            </w:r>
+            <w:proofErr w:type="spellEnd"/>
+            <w:r>
+              <w:rPr>
+                <w:b/>
+              </w:rPr>
+              <w:t xml:space="preserve"> long</w:t>
+            </w:r>
+          </w:p>
+        </w:tc>
+        <w:tc>
+          <w:tcPr>
+            <w:tcW w:w="839" w:type="dxa"/>
+          </w:tcPr>
+          <w:p>
+            <w:pPr>
+              <w:jc w:val="center"/>
+              <w:rPr>
+                <w:b/>
+              </w:rPr>
+            </w:pPr>
+            <w:proofErr w:type="spellStart"/>
             <w:r>
               <w:rPr>
                 <w:b/>
               </w:rPr>
               <w:t>Taille</w:t>
             </w:r>
-          </w:p>
-        </w:tc>
-        <w:tc>
-          <w:tcPr>
-            <w:tcW w:w="978" w:type="dxa"/>
-          </w:tcPr>
-          <w:p>
-            <w:pPr>
-              <w:jc w:val="center"/>
-              <w:rPr>
-                <w:b/>
-              </w:rPr>
-            </w:pPr>
+            <w:proofErr w:type="spellEnd"/>
+          </w:p>
+        </w:tc>
+        <w:tc>
+          <w:tcPr>
+            <w:tcW w:w="948" w:type="dxa"/>
+          </w:tcPr>
+          <w:p>
+            <w:pPr>
+              <w:jc w:val="center"/>
+              <w:rPr>
+                <w:b/>
+              </w:rPr>
+            </w:pPr>
+            <w:proofErr w:type="spellStart"/>
             <w:r>
               <w:rPr>
                 <w:b/>
               </w:rPr>
               <w:t>Chaîne</w:t>
             </w:r>
-          </w:p>
-        </w:tc>
-        <w:tc>
-          <w:tcPr>
-            <w:tcW w:w="904" w:type="dxa"/>
-          </w:tcPr>
-          <w:p>
-            <w:pPr>
-              <w:jc w:val="center"/>
-              <w:rPr>
-                <w:b/>
-              </w:rPr>
-            </w:pPr>
-            <w:r>
-              <w:rPr>
-                <w:b/>
-              </w:rPr>
-              <w:t>Entier court</w:t>
+            <w:proofErr w:type="spellEnd"/>
+          </w:p>
+        </w:tc>
+        <w:tc>
+          <w:tcPr>
+            <w:tcW w:w="874" w:type="dxa"/>
+          </w:tcPr>
+          <w:p>
+            <w:pPr>
+              <w:jc w:val="center"/>
+              <w:rPr>
+                <w:b/>
+              </w:rPr>
+            </w:pPr>
+            <w:proofErr w:type="spellStart"/>
+            <w:r>
+              <w:rPr>
+                <w:b/>
+              </w:rPr>
+              <w:t>Entier</w:t>
+            </w:r>
+            <w:proofErr w:type="spellEnd"/>
+            <w:r>
+              <w:rPr>
+                <w:b/>
+              </w:rPr>
+              <w:t xml:space="preserve"> court</w:t>
+            </w:r>
+          </w:p>
+        </w:tc>
+        <w:tc>
+          <w:tcPr>
+            <w:tcW w:w="827" w:type="dxa"/>
+          </w:tcPr>
+          <w:p>
+            <w:pPr>
+              <w:jc w:val="center"/>
+              <w:rPr>
+                <w:b/>
+              </w:rPr>
+            </w:pPr>
+            <w:proofErr w:type="spellStart"/>
+            <w:r>
+              <w:rPr>
+                <w:b/>
+              </w:rPr>
+              <w:t>Entier</w:t>
+            </w:r>
+            <w:proofErr w:type="spellEnd"/>
+            <w:r>
+              <w:rPr>
+                <w:b/>
+              </w:rPr>
+              <w:t xml:space="preserve"> court</w:t>
             </w:r>
           </w:p>
         </w:tc>
@@ -8394,11 +8932,19 @@
                 <w:b/>
               </w:rPr>
             </w:pPr>
-            <w:r>
-              <w:rPr>
-                <w:b/>
-              </w:rPr>
-              <w:t>Entier court</w:t>
+            <w:proofErr w:type="spellStart"/>
+            <w:r>
+              <w:rPr>
+                <w:b/>
+              </w:rPr>
+              <w:t>Entier</w:t>
+            </w:r>
+            <w:proofErr w:type="spellEnd"/>
+            <w:r>
+              <w:rPr>
+                <w:b/>
+              </w:rPr>
+              <w:t xml:space="preserve"> court</w:t>
             </w:r>
           </w:p>
         </w:tc>
@@ -8409,26 +8955,28 @@
         </w:trPr>
         <w:tc>
           <w:tcPr>
-            <w:tcW w:w="961" w:type="dxa"/>
-          </w:tcPr>
-          <w:p>
-            <w:pPr>
-              <w:jc w:val="center"/>
-              <w:rPr>
-                <w:b/>
-              </w:rPr>
-            </w:pPr>
+            <w:tcW w:w="953" w:type="dxa"/>
+          </w:tcPr>
+          <w:p>
+            <w:pPr>
+              <w:jc w:val="center"/>
+              <w:rPr>
+                <w:b/>
+              </w:rPr>
+            </w:pPr>
+            <w:proofErr w:type="spellStart"/>
             <w:r>
               <w:rPr>
                 <w:b/>
               </w:rPr>
               <w:t>Taille</w:t>
             </w:r>
-          </w:p>
-        </w:tc>
-        <w:tc>
-          <w:tcPr>
-            <w:tcW w:w="1155" w:type="dxa"/>
+            <w:proofErr w:type="spellEnd"/>
+          </w:p>
+        </w:tc>
+        <w:tc>
+          <w:tcPr>
+            <w:tcW w:w="1125" w:type="dxa"/>
           </w:tcPr>
           <w:p>
             <w:pPr>
@@ -8441,7 +8989,7 @@
         </w:tc>
         <w:tc>
           <w:tcPr>
-            <w:tcW w:w="1536" w:type="dxa"/>
+            <w:tcW w:w="1500" w:type="dxa"/>
           </w:tcPr>
           <w:p>
             <w:pPr>
@@ -8454,7 +9002,7 @@
         </w:tc>
         <w:tc>
           <w:tcPr>
-            <w:tcW w:w="1559" w:type="dxa"/>
+            <w:tcW w:w="1385" w:type="dxa"/>
           </w:tcPr>
           <w:p>
             <w:pPr>
@@ -8467,7 +9015,7 @@
         </w:tc>
         <w:tc>
           <w:tcPr>
-            <w:tcW w:w="860" w:type="dxa"/>
+            <w:tcW w:w="839" w:type="dxa"/>
           </w:tcPr>
           <w:p>
             <w:pPr>
@@ -8480,7 +9028,7 @@
         </w:tc>
         <w:tc>
           <w:tcPr>
-            <w:tcW w:w="978" w:type="dxa"/>
+            <w:tcW w:w="948" w:type="dxa"/>
           </w:tcPr>
           <w:p>
             <w:pPr>
@@ -8493,7 +9041,20 @@
         </w:tc>
         <w:tc>
           <w:tcPr>
-            <w:tcW w:w="904" w:type="dxa"/>
+            <w:tcW w:w="874" w:type="dxa"/>
+          </w:tcPr>
+          <w:p>
+            <w:pPr>
+              <w:jc w:val="center"/>
+            </w:pPr>
+            <w:r>
+              <w:t>2 octets</w:t>
+            </w:r>
+          </w:p>
+        </w:tc>
+        <w:tc>
+          <w:tcPr>
+            <w:tcW w:w="827" w:type="dxa"/>
           </w:tcPr>
           <w:p>
             <w:pPr>
@@ -8594,11 +9155,19 @@
                 <w:b/>
               </w:rPr>
             </w:pPr>
-            <w:r>
-              <w:rPr>
-                <w:b/>
-              </w:rPr>
-              <w:t xml:space="preserve">Entier </w:t>
+            <w:proofErr w:type="spellStart"/>
+            <w:r>
+              <w:rPr>
+                <w:b/>
+              </w:rPr>
+              <w:t>Entier</w:t>
+            </w:r>
+            <w:proofErr w:type="spellEnd"/>
+            <w:r>
+              <w:rPr>
+                <w:b/>
+              </w:rPr>
+              <w:t xml:space="preserve"> </w:t>
             </w:r>
             <w:r>
               <w:rPr>
@@ -8619,11 +9188,19 @@
                 <w:b/>
               </w:rPr>
             </w:pPr>
-            <w:r>
-              <w:rPr>
-                <w:b/>
-              </w:rPr>
-              <w:t>Entier long</w:t>
+            <w:proofErr w:type="spellStart"/>
+            <w:r>
+              <w:rPr>
+                <w:b/>
+              </w:rPr>
+              <w:t>Entier</w:t>
+            </w:r>
+            <w:proofErr w:type="spellEnd"/>
+            <w:r>
+              <w:rPr>
+                <w:b/>
+              </w:rPr>
+              <w:t xml:space="preserve"> long</w:t>
             </w:r>
           </w:p>
         </w:tc>
@@ -8703,12 +9280,14 @@
                 <w:b/>
               </w:rPr>
             </w:pPr>
+            <w:proofErr w:type="spellStart"/>
             <w:r>
               <w:rPr>
                 <w:b/>
               </w:rPr>
               <w:t>Donnée</w:t>
             </w:r>
+            <w:proofErr w:type="spellEnd"/>
           </w:p>
         </w:tc>
         <w:tc>
@@ -8719,9 +9298,11 @@
             <w:pPr>
               <w:jc w:val="center"/>
             </w:pPr>
+            <w:proofErr w:type="spellStart"/>
             <w:r>
               <w:t>Taille</w:t>
             </w:r>
+            <w:proofErr w:type="spellEnd"/>
           </w:p>
           <w:p>
             <w:pPr>
@@ -8740,9 +9321,11 @@
             <w:pPr>
               <w:jc w:val="center"/>
             </w:pPr>
+            <w:proofErr w:type="spellStart"/>
             <w:r>
               <w:t>Discriminant</w:t>
             </w:r>
+            <w:proofErr w:type="spellEnd"/>
           </w:p>
         </w:tc>
       </w:tr>
@@ -8761,12 +9344,14 @@
                 <w:b/>
               </w:rPr>
             </w:pPr>
+            <w:proofErr w:type="spellStart"/>
             <w:r>
               <w:rPr>
                 <w:b/>
               </w:rPr>
               <w:t>Taille</w:t>
             </w:r>
+            <w:proofErr w:type="spellEnd"/>
           </w:p>
         </w:tc>
         <w:tc>
@@ -11059,7 +11644,7 @@
         <w:rPr>
           <w:noProof/>
         </w:rPr>
-        <w:t>1</w:t>
+        <w:t>5</w:t>
       </w:r>
     </w:fldSimple>
   </w:p>
@@ -11147,8 +11732,13 @@
     </w:r>
     <w:r>
       <w:tab/>
-      <w:t>TP Réseaux</w:t>
+      <w:t xml:space="preserve">TP </w:t>
     </w:r>
+    <w:proofErr w:type="spellStart"/>
+    <w:r>
+      <w:t>Réseaux</w:t>
+    </w:r>
+    <w:proofErr w:type="spellEnd"/>
   </w:p>
 </w:hdr>
 </file>
@@ -12661,7 +13251,7 @@
 </file>
 
 <file path=customXml/itemProps1.xml><?xml version="1.0" encoding="utf-8"?>
-<ds:datastoreItem xmlns:ds="http://schemas.openxmlformats.org/officeDocument/2006/customXml" ds:itemID="{668F2860-EB7E-4665-96D6-51EAD5281DD3}">
+<ds:datastoreItem xmlns:ds="http://schemas.openxmlformats.org/officeDocument/2006/customXml" ds:itemID="{C8EC95F5-3DDD-4FC2-A5B8-164395BF73E3}">
   <ds:schemaRefs>
     <ds:schemaRef ds:uri="http://schemas.openxmlformats.org/officeDocument/2006/bibliography"/>
   </ds:schemaRefs>

</xml_diff>